<commit_message>
report and program, memory of phone key
</commit_message>
<xml_diff>
--- a/tisd_02/report.docx
+++ b/tisd_02/report.docx
@@ -1,6 +1,6 @@
 
 <file path=word/document.xml><?xml version="1.0" encoding="utf-8"?>
-<w:document xmlns:wpc="http://schemas.microsoft.com/office/word/2010/wordprocessingCanvas" xmlns:cx="http://schemas.microsoft.com/office/drawing/2014/chartex" xmlns:cx1="http://schemas.microsoft.com/office/drawing/2015/9/8/chartex" xmlns:cx2="http://schemas.microsoft.com/office/drawing/2015/10/21/chartex" xmlns:cx3="http://schemas.microsoft.com/office/drawing/2016/5/9/chartex" xmlns:cx4="http://schemas.microsoft.com/office/drawing/2016/5/10/chartex" xmlns:cx5="http://schemas.microsoft.com/office/drawing/2016/5/11/chartex" xmlns:cx6="http://schemas.microsoft.com/office/drawing/2016/5/12/chartex" xmlns:cx7="http://schemas.microsoft.com/office/drawing/2016/5/13/chartex" xmlns:cx8="http://schemas.microsoft.com/office/drawing/2016/5/14/chartex" xmlns:mc="http://schemas.openxmlformats.org/markup-compatibility/2006" xmlns:aink="http://schemas.microsoft.com/office/drawing/2016/ink" xmlns:am3d="http://schemas.microsoft.com/office/drawing/2017/model3d" xmlns:o="urn:schemas-microsoft-com:office:office" xmlns:r="http://schemas.openxmlformats.org/officeDocument/2006/relationships" xmlns:m="http://schemas.openxmlformats.org/officeDocument/2006/math" xmlns:v="urn:schemas-microsoft-com:vml" xmlns:wp14="http://schemas.microsoft.com/office/word/2010/wordprocessingDrawing" xmlns:wp="http://schemas.openxmlformats.org/drawingml/2006/wordprocessingDrawing" xmlns:w10="urn:schemas-microsoft-com:office:word" xmlns:w="http://schemas.openxmlformats.org/wordprocessingml/2006/main" xmlns:w14="http://schemas.microsoft.com/office/word/2010/wordml" xmlns:w15="http://schemas.microsoft.com/office/word/2012/wordml" xmlns:w16cid="http://schemas.microsoft.com/office/word/2016/wordml/cid" xmlns:w16se="http://schemas.microsoft.com/office/word/2015/wordml/symex" xmlns:wpg="http://schemas.microsoft.com/office/word/2010/wordprocessingGroup" xmlns:wpi="http://schemas.microsoft.com/office/word/2010/wordprocessingInk" xmlns:wne="http://schemas.microsoft.com/office/word/2006/wordml" xmlns:wps="http://schemas.microsoft.com/office/word/2010/wordprocessingShape" mc:Ignorable="w14 w15 w16se w16cid wp14">
+<w:document xmlns:wpc="http://schemas.microsoft.com/office/word/2010/wordprocessingCanvas" xmlns:cx="http://schemas.microsoft.com/office/drawing/2014/chartex" xmlns:cx1="http://schemas.microsoft.com/office/drawing/2015/9/8/chartex" xmlns:cx2="http://schemas.microsoft.com/office/drawing/2015/10/21/chartex" xmlns:cx3="http://schemas.microsoft.com/office/drawing/2016/5/9/chartex" xmlns:cx4="http://schemas.microsoft.com/office/drawing/2016/5/10/chartex" xmlns:cx5="http://schemas.microsoft.com/office/drawing/2016/5/11/chartex" xmlns:cx6="http://schemas.microsoft.com/office/drawing/2016/5/12/chartex" xmlns:cx7="http://schemas.microsoft.com/office/drawing/2016/5/13/chartex" xmlns:cx8="http://schemas.microsoft.com/office/drawing/2016/5/14/chartex" xmlns:mc="http://schemas.openxmlformats.org/markup-compatibility/2006" xmlns:aink="http://schemas.microsoft.com/office/drawing/2016/ink" xmlns:am3d="http://schemas.microsoft.com/office/drawing/2017/model3d" xmlns:o="urn:schemas-microsoft-com:office:office" xmlns:r="http://schemas.openxmlformats.org/officeDocument/2006/relationships" xmlns:m="http://schemas.openxmlformats.org/officeDocument/2006/math" xmlns:v="urn:schemas-microsoft-com:vml" xmlns:wp14="http://schemas.microsoft.com/office/word/2010/wordprocessingDrawing" xmlns:wp="http://schemas.openxmlformats.org/drawingml/2006/wordprocessingDrawing" xmlns:w10="urn:schemas-microsoft-com:office:word" xmlns:w="http://schemas.openxmlformats.org/wordprocessingml/2006/main" xmlns:w14="http://schemas.microsoft.com/office/word/2010/wordml" xmlns:w15="http://schemas.microsoft.com/office/word/2012/wordml" xmlns:w16cex="http://schemas.microsoft.com/office/word/2018/wordml/cex" xmlns:w16cid="http://schemas.microsoft.com/office/word/2016/wordml/cid" xmlns:w16="http://schemas.microsoft.com/office/word/2018/wordml" xmlns:w16se="http://schemas.microsoft.com/office/word/2015/wordml/symex" xmlns:wpg="http://schemas.microsoft.com/office/word/2010/wordprocessingGroup" xmlns:wpi="http://schemas.microsoft.com/office/word/2010/wordprocessingInk" xmlns:wne="http://schemas.microsoft.com/office/word/2006/wordml" xmlns:wps="http://schemas.microsoft.com/office/word/2010/wordprocessingShape" mc:Ignorable="w14 w15 w16se w16cid w16 w16cex wp14">
   <w:body>
     <w:p>
       <w:pPr>
@@ -1294,14 +1294,24 @@
       <w:r>
         <w:t xml:space="preserve">Основная структура </w:t>
       </w:r>
+      <w:proofErr w:type="spellStart"/>
       <w:r>
         <w:rPr>
           <w:lang w:val="en-US"/>
         </w:rPr>
         <w:t>listp</w:t>
       </w:r>
-      <w:r>
-        <w:t>, которая хранит в себе фамилию, имя, телефон, адрес где живет человек, далее идет статус абонента (личный/рабочий), и в зависимо</w:t>
+      <w:proofErr w:type="spellEnd"/>
+      <w:r>
+        <w:t xml:space="preserve">, которая хранит в себе фамилию, имя, телефон, </w:t>
+      </w:r>
+      <w:proofErr w:type="gramStart"/>
+      <w:r>
+        <w:t>адрес</w:t>
+      </w:r>
+      <w:proofErr w:type="gramEnd"/>
+      <w:r>
+        <w:t xml:space="preserve"> где живет человек, далее идет статус абонента (личный/рабочий), и в зависимо</w:t>
       </w:r>
       <w:r>
         <w:t>сти от статуса либо личные данные, либо рабочие</w:t>
@@ -1425,7 +1435,27 @@
           <w:lang w:val="en-US"/>
         </w:rPr>
         <w:tab/>
-        <w:t>char surname[30];</w:t>
+        <w:t xml:space="preserve">char </w:t>
+      </w:r>
+      <w:proofErr w:type="gramStart"/>
+      <w:r>
+        <w:rPr>
+          <w:rFonts w:ascii="Consolas" w:hAnsi="Consolas" w:cs="Consolas"/>
+          <w:sz w:val="24"/>
+          <w:szCs w:val="24"/>
+          <w:lang w:val="en-US"/>
+        </w:rPr>
+        <w:t>surname[</w:t>
+      </w:r>
+      <w:proofErr w:type="gramEnd"/>
+      <w:r>
+        <w:rPr>
+          <w:rFonts w:ascii="Consolas" w:hAnsi="Consolas" w:cs="Consolas"/>
+          <w:sz w:val="24"/>
+          <w:szCs w:val="24"/>
+          <w:lang w:val="en-US"/>
+        </w:rPr>
+        <w:t>30];</w:t>
       </w:r>
     </w:p>
     <w:p>
@@ -1447,7 +1477,27 @@
           <w:lang w:val="en-US"/>
         </w:rPr>
         <w:tab/>
-        <w:t>char name[20];</w:t>
+        <w:t xml:space="preserve">char </w:t>
+      </w:r>
+      <w:proofErr w:type="gramStart"/>
+      <w:r>
+        <w:rPr>
+          <w:rFonts w:ascii="Consolas" w:hAnsi="Consolas" w:cs="Consolas"/>
+          <w:sz w:val="24"/>
+          <w:szCs w:val="24"/>
+          <w:lang w:val="en-US"/>
+        </w:rPr>
+        <w:t>name[</w:t>
+      </w:r>
+      <w:proofErr w:type="gramEnd"/>
+      <w:r>
+        <w:rPr>
+          <w:rFonts w:ascii="Consolas" w:hAnsi="Consolas" w:cs="Consolas"/>
+          <w:sz w:val="24"/>
+          <w:szCs w:val="24"/>
+          <w:lang w:val="en-US"/>
+        </w:rPr>
+        <w:t>20];</w:t>
       </w:r>
     </w:p>
     <w:p>
@@ -1491,7 +1541,38 @@
           <w:lang w:val="en-US"/>
         </w:rPr>
         <w:tab/>
-        <w:t>char adres[40];</w:t>
+        <w:t xml:space="preserve">char </w:t>
+      </w:r>
+      <w:proofErr w:type="spellStart"/>
+      <w:proofErr w:type="gramStart"/>
+      <w:r>
+        <w:rPr>
+          <w:rFonts w:ascii="Consolas" w:hAnsi="Consolas" w:cs="Consolas"/>
+          <w:sz w:val="24"/>
+          <w:szCs w:val="24"/>
+          <w:lang w:val="en-US"/>
+        </w:rPr>
+        <w:t>adres</w:t>
+      </w:r>
+      <w:proofErr w:type="spellEnd"/>
+      <w:r>
+        <w:rPr>
+          <w:rFonts w:ascii="Consolas" w:hAnsi="Consolas" w:cs="Consolas"/>
+          <w:sz w:val="24"/>
+          <w:szCs w:val="24"/>
+          <w:lang w:val="en-US"/>
+        </w:rPr>
+        <w:t>[</w:t>
+      </w:r>
+      <w:proofErr w:type="gramEnd"/>
+      <w:r>
+        <w:rPr>
+          <w:rFonts w:ascii="Consolas" w:hAnsi="Consolas" w:cs="Consolas"/>
+          <w:sz w:val="24"/>
+          <w:szCs w:val="24"/>
+          <w:lang w:val="en-US"/>
+        </w:rPr>
+        <w:t>40];</w:t>
       </w:r>
     </w:p>
     <w:p>
@@ -1513,7 +1594,26 @@
           <w:lang w:val="en-US"/>
         </w:rPr>
         <w:tab/>
-        <w:t xml:space="preserve">enum </w:t>
+      </w:r>
+      <w:proofErr w:type="spellStart"/>
+      <w:r>
+        <w:rPr>
+          <w:rFonts w:ascii="Consolas" w:hAnsi="Consolas" w:cs="Consolas"/>
+          <w:sz w:val="24"/>
+          <w:szCs w:val="24"/>
+          <w:lang w:val="en-US"/>
+        </w:rPr>
+        <w:t>enum</w:t>
+      </w:r>
+      <w:proofErr w:type="spellEnd"/>
+      <w:r>
+        <w:rPr>
+          <w:rFonts w:ascii="Consolas" w:hAnsi="Consolas" w:cs="Consolas"/>
+          <w:sz w:val="24"/>
+          <w:szCs w:val="24"/>
+          <w:lang w:val="en-US"/>
+        </w:rPr>
+        <w:t xml:space="preserve"> </w:t>
       </w:r>
     </w:p>
     <w:p>
@@ -1619,7 +1719,27 @@
           <w:lang w:val="en-US"/>
         </w:rPr>
         <w:tab/>
-        <w:t>}st;</w:t>
+        <w:t>}</w:t>
+      </w:r>
+      <w:proofErr w:type="spellStart"/>
+      <w:r>
+        <w:rPr>
+          <w:rFonts w:ascii="Consolas" w:hAnsi="Consolas" w:cs="Consolas"/>
+          <w:sz w:val="24"/>
+          <w:szCs w:val="24"/>
+          <w:lang w:val="en-US"/>
+        </w:rPr>
+        <w:t>st</w:t>
+      </w:r>
+      <w:proofErr w:type="spellEnd"/>
+      <w:r>
+        <w:rPr>
+          <w:rFonts w:ascii="Consolas" w:hAnsi="Consolas" w:cs="Consolas"/>
+          <w:sz w:val="24"/>
+          <w:szCs w:val="24"/>
+          <w:lang w:val="en-US"/>
+        </w:rPr>
+        <w:t>;</w:t>
       </w:r>
     </w:p>
     <w:p>
@@ -1687,7 +1807,27 @@
           <w:lang w:val="en-US"/>
         </w:rPr>
         <w:tab/>
-        <w:t>struct data dofb;</w:t>
+        <w:t xml:space="preserve">struct data </w:t>
+      </w:r>
+      <w:proofErr w:type="spellStart"/>
+      <w:r>
+        <w:rPr>
+          <w:rFonts w:ascii="Consolas" w:hAnsi="Consolas" w:cs="Consolas"/>
+          <w:sz w:val="24"/>
+          <w:szCs w:val="24"/>
+          <w:lang w:val="en-US"/>
+        </w:rPr>
+        <w:t>dofb</w:t>
+      </w:r>
+      <w:proofErr w:type="spellEnd"/>
+      <w:r>
+        <w:rPr>
+          <w:rFonts w:ascii="Consolas" w:hAnsi="Consolas" w:cs="Consolas"/>
+          <w:sz w:val="24"/>
+          <w:szCs w:val="24"/>
+          <w:lang w:val="en-US"/>
+        </w:rPr>
+        <w:t>;</w:t>
       </w:r>
     </w:p>
     <w:p>
@@ -1763,7 +1903,27 @@
           <w:szCs w:val="24"/>
           <w:lang w:val="en-US"/>
         </w:rPr>
-        <w:t>} listp;</w:t>
+        <w:t xml:space="preserve">} </w:t>
+      </w:r>
+      <w:proofErr w:type="spellStart"/>
+      <w:r>
+        <w:rPr>
+          <w:rFonts w:ascii="Consolas" w:hAnsi="Consolas" w:cs="Consolas"/>
+          <w:sz w:val="24"/>
+          <w:szCs w:val="24"/>
+          <w:lang w:val="en-US"/>
+        </w:rPr>
+        <w:t>listp</w:t>
+      </w:r>
+      <w:proofErr w:type="spellEnd"/>
+      <w:r>
+        <w:rPr>
+          <w:rFonts w:ascii="Consolas" w:hAnsi="Consolas" w:cs="Consolas"/>
+          <w:sz w:val="24"/>
+          <w:szCs w:val="24"/>
+          <w:lang w:val="en-US"/>
+        </w:rPr>
+        <w:t>;</w:t>
       </w:r>
     </w:p>
     <w:p>
@@ -1856,18 +2016,19 @@
           <w:szCs w:val="24"/>
           <w:lang w:val="en-US"/>
         </w:rPr>
-        <w:t xml:space="preserve">    int index_src;</w:t>
-      </w:r>
-    </w:p>
-    <w:p>
-      <w:pPr>
+        <w:t xml:space="preserve">    int </w:t>
+      </w:r>
+      <w:proofErr w:type="spellStart"/>
+      <w:r>
         <w:rPr>
           <w:rFonts w:ascii="Consolas" w:hAnsi="Consolas" w:cs="Consolas"/>
           <w:sz w:val="24"/>
           <w:szCs w:val="24"/>
           <w:lang w:val="en-US"/>
         </w:rPr>
-      </w:pPr>
+        <w:t>index_src</w:t>
+      </w:r>
+      <w:proofErr w:type="spellEnd"/>
       <w:r>
         <w:rPr>
           <w:rFonts w:ascii="Consolas" w:hAnsi="Consolas" w:cs="Consolas"/>
@@ -1875,7 +2036,46 @@
           <w:szCs w:val="24"/>
           <w:lang w:val="en-US"/>
         </w:rPr>
-        <w:t xml:space="preserve">    char surname[30];</w:t>
+        <w:t>;</w:t>
+      </w:r>
+    </w:p>
+    <w:p>
+      <w:pPr>
+        <w:rPr>
+          <w:rFonts w:ascii="Consolas" w:hAnsi="Consolas" w:cs="Consolas"/>
+          <w:sz w:val="24"/>
+          <w:szCs w:val="24"/>
+          <w:lang w:val="en-US"/>
+        </w:rPr>
+      </w:pPr>
+      <w:r>
+        <w:rPr>
+          <w:rFonts w:ascii="Consolas" w:hAnsi="Consolas" w:cs="Consolas"/>
+          <w:sz w:val="24"/>
+          <w:szCs w:val="24"/>
+          <w:lang w:val="en-US"/>
+        </w:rPr>
+        <w:t xml:space="preserve">    char </w:t>
+      </w:r>
+      <w:proofErr w:type="gramStart"/>
+      <w:r>
+        <w:rPr>
+          <w:rFonts w:ascii="Consolas" w:hAnsi="Consolas" w:cs="Consolas"/>
+          <w:sz w:val="24"/>
+          <w:szCs w:val="24"/>
+          <w:lang w:val="en-US"/>
+        </w:rPr>
+        <w:t>surname[</w:t>
+      </w:r>
+      <w:proofErr w:type="gramEnd"/>
+      <w:r>
+        <w:rPr>
+          <w:rFonts w:ascii="Consolas" w:hAnsi="Consolas" w:cs="Consolas"/>
+          <w:sz w:val="24"/>
+          <w:szCs w:val="24"/>
+          <w:lang w:val="en-US"/>
+        </w:rPr>
+        <w:t>30];</w:t>
       </w:r>
     </w:p>
     <w:p>
@@ -1885,7 +2085,6 @@
           <w:b/>
           <w:sz w:val="24"/>
           <w:szCs w:val="24"/>
-          <w:lang w:val="en-US"/>
         </w:rPr>
       </w:pPr>
       <w:r>
@@ -1893,9 +2092,44 @@
           <w:rFonts w:ascii="Consolas" w:hAnsi="Consolas" w:cs="Consolas"/>
           <w:sz w:val="24"/>
           <w:szCs w:val="24"/>
-          <w:lang w:val="en-US"/>
-        </w:rPr>
-        <w:t>} key_listp;</w:t>
+        </w:rPr>
+        <w:t xml:space="preserve">} </w:t>
+      </w:r>
+      <w:r>
+        <w:rPr>
+          <w:rFonts w:ascii="Consolas" w:hAnsi="Consolas" w:cs="Consolas"/>
+          <w:sz w:val="24"/>
+          <w:szCs w:val="24"/>
+          <w:lang w:val="en-US"/>
+        </w:rPr>
+        <w:t>key</w:t>
+      </w:r>
+      <w:r>
+        <w:rPr>
+          <w:rFonts w:ascii="Consolas" w:hAnsi="Consolas" w:cs="Consolas"/>
+          <w:sz w:val="24"/>
+          <w:szCs w:val="24"/>
+        </w:rPr>
+        <w:t>_</w:t>
+      </w:r>
+      <w:proofErr w:type="spellStart"/>
+      <w:r>
+        <w:rPr>
+          <w:rFonts w:ascii="Consolas" w:hAnsi="Consolas" w:cs="Consolas"/>
+          <w:sz w:val="24"/>
+          <w:szCs w:val="24"/>
+          <w:lang w:val="en-US"/>
+        </w:rPr>
+        <w:t>listp</w:t>
+      </w:r>
+      <w:proofErr w:type="spellEnd"/>
+      <w:r>
+        <w:rPr>
+          <w:rFonts w:ascii="Consolas" w:hAnsi="Consolas" w:cs="Consolas"/>
+          <w:sz w:val="24"/>
+          <w:szCs w:val="24"/>
+        </w:rPr>
+        <w:t>;</w:t>
       </w:r>
       <w:r>
         <w:rPr>
@@ -1903,7 +2137,6 @@
           <w:b/>
           <w:sz w:val="24"/>
           <w:szCs w:val="24"/>
-          <w:lang w:val="en-US"/>
         </w:rPr>
         <w:t xml:space="preserve"> </w:t>
       </w:r>
@@ -1914,7 +2147,6 @@
           <w:b/>
           <w:sz w:val="24"/>
           <w:szCs w:val="24"/>
-          <w:lang w:val="en-US"/>
         </w:rPr>
       </w:pPr>
     </w:p>
@@ -1937,6 +2169,7 @@
           <w:rFonts w:ascii="Consolas" w:hAnsi="Consolas" w:cs="Consolas"/>
           <w:sz w:val="24"/>
           <w:szCs w:val="24"/>
+          <w:lang w:val="en-US"/>
         </w:rPr>
       </w:pPr>
       <w:r>
@@ -1953,6 +2186,7 @@
           <w:rFonts w:ascii="Consolas" w:hAnsi="Consolas" w:cs="Consolas"/>
           <w:sz w:val="24"/>
           <w:szCs w:val="24"/>
+          <w:lang w:val="en-US"/>
         </w:rPr>
         <w:t xml:space="preserve"> </w:t>
       </w:r>
@@ -1972,6 +2206,7 @@
           <w:rFonts w:ascii="Consolas" w:hAnsi="Consolas" w:cs="Consolas"/>
           <w:sz w:val="24"/>
           <w:szCs w:val="24"/>
+          <w:lang w:val="en-US"/>
         </w:rPr>
       </w:pPr>
       <w:r>
@@ -1979,6 +2214,7 @@
           <w:rFonts w:ascii="Consolas" w:hAnsi="Consolas" w:cs="Consolas"/>
           <w:sz w:val="24"/>
           <w:szCs w:val="24"/>
+          <w:lang w:val="en-US"/>
         </w:rPr>
         <w:t>{</w:t>
       </w:r>
@@ -1997,6 +2233,7 @@
           <w:rFonts w:ascii="Consolas" w:hAnsi="Consolas" w:cs="Consolas"/>
           <w:sz w:val="24"/>
           <w:szCs w:val="24"/>
+          <w:lang w:val="en-US"/>
         </w:rPr>
         <w:tab/>
       </w:r>
@@ -2036,7 +2273,6 @@
           <w:rFonts w:ascii="Consolas" w:hAnsi="Consolas" w:cs="Consolas"/>
           <w:sz w:val="24"/>
           <w:szCs w:val="24"/>
-          <w:lang w:val="en-US"/>
         </w:rPr>
       </w:pPr>
       <w:r>
@@ -2047,21 +2283,40 @@
           <w:lang w:val="en-US"/>
         </w:rPr>
         <w:tab/>
-        <w:t>int y;</w:t>
-      </w:r>
-    </w:p>
-    <w:p>
-      <w:pPr>
-        <w:rPr>
-          <w:lang w:val="en-US"/>
-        </w:rPr>
-      </w:pPr>
+        <w:t>int</w:t>
+      </w:r>
       <w:r>
         <w:rPr>
           <w:rFonts w:ascii="Consolas" w:hAnsi="Consolas" w:cs="Consolas"/>
           <w:sz w:val="24"/>
           <w:szCs w:val="24"/>
-          <w:lang w:val="en-US"/>
+        </w:rPr>
+        <w:t xml:space="preserve"> </w:t>
+      </w:r>
+      <w:r>
+        <w:rPr>
+          <w:rFonts w:ascii="Consolas" w:hAnsi="Consolas" w:cs="Consolas"/>
+          <w:sz w:val="24"/>
+          <w:szCs w:val="24"/>
+          <w:lang w:val="en-US"/>
+        </w:rPr>
+        <w:t>y</w:t>
+      </w:r>
+      <w:r>
+        <w:rPr>
+          <w:rFonts w:ascii="Consolas" w:hAnsi="Consolas" w:cs="Consolas"/>
+          <w:sz w:val="24"/>
+          <w:szCs w:val="24"/>
+        </w:rPr>
+        <w:t>;</w:t>
+      </w:r>
+    </w:p>
+    <w:p>
+      <w:r>
+        <w:rPr>
+          <w:rFonts w:ascii="Consolas" w:hAnsi="Consolas" w:cs="Consolas"/>
+          <w:sz w:val="24"/>
+          <w:szCs w:val="24"/>
         </w:rPr>
         <w:lastRenderedPageBreak/>
         <w:t>};</w:t>
@@ -2071,7 +2326,6 @@
       <w:pPr>
         <w:rPr>
           <w:b/>
-          <w:lang w:val="en-US"/>
         </w:rPr>
       </w:pPr>
       <w:r>
@@ -2083,7 +2337,6 @@
       <w:r>
         <w:rPr>
           <w:b/>
-          <w:lang w:val="en-US"/>
         </w:rPr>
         <w:t xml:space="preserve"> – </w:t>
       </w:r>
@@ -2096,7 +2349,6 @@
       <w:r>
         <w:rPr>
           <w:b/>
-          <w:lang w:val="en-US"/>
         </w:rPr>
         <w:t xml:space="preserve"> «</w:t>
       </w:r>
@@ -2109,7 +2361,6 @@
       <w:r>
         <w:rPr>
           <w:b/>
-          <w:lang w:val="en-US"/>
         </w:rPr>
         <w:t>»</w:t>
       </w:r>
@@ -2169,18 +2420,19 @@
           <w:lang w:val="en-US"/>
         </w:rPr>
         <w:tab/>
-        <w:t>char position[20];</w:t>
-      </w:r>
-    </w:p>
-    <w:p>
-      <w:pPr>
+        <w:t xml:space="preserve">char </w:t>
+      </w:r>
+      <w:proofErr w:type="gramStart"/>
+      <w:r>
         <w:rPr>
           <w:rFonts w:ascii="Consolas" w:hAnsi="Consolas" w:cs="Consolas"/>
           <w:sz w:val="24"/>
           <w:szCs w:val="24"/>
           <w:lang w:val="en-US"/>
         </w:rPr>
-      </w:pPr>
+        <w:t>position[</w:t>
+      </w:r>
+      <w:proofErr w:type="gramEnd"/>
       <w:r>
         <w:rPr>
           <w:rFonts w:ascii="Consolas" w:hAnsi="Consolas" w:cs="Consolas"/>
@@ -2188,8 +2440,47 @@
           <w:szCs w:val="24"/>
           <w:lang w:val="en-US"/>
         </w:rPr>
+        <w:t>20];</w:t>
+      </w:r>
+    </w:p>
+    <w:p>
+      <w:pPr>
+        <w:rPr>
+          <w:rFonts w:ascii="Consolas" w:hAnsi="Consolas" w:cs="Consolas"/>
+          <w:sz w:val="24"/>
+          <w:szCs w:val="24"/>
+          <w:lang w:val="en-US"/>
+        </w:rPr>
+      </w:pPr>
+      <w:r>
+        <w:rPr>
+          <w:rFonts w:ascii="Consolas" w:hAnsi="Consolas" w:cs="Consolas"/>
+          <w:sz w:val="24"/>
+          <w:szCs w:val="24"/>
+          <w:lang w:val="en-US"/>
+        </w:rPr>
         <w:tab/>
-        <w:t>char organization[20];</w:t>
+        <w:t xml:space="preserve">char </w:t>
+      </w:r>
+      <w:proofErr w:type="gramStart"/>
+      <w:r>
+        <w:rPr>
+          <w:rFonts w:ascii="Consolas" w:hAnsi="Consolas" w:cs="Consolas"/>
+          <w:sz w:val="24"/>
+          <w:szCs w:val="24"/>
+          <w:lang w:val="en-US"/>
+        </w:rPr>
+        <w:t>organization[</w:t>
+      </w:r>
+      <w:proofErr w:type="gramEnd"/>
+      <w:r>
+        <w:rPr>
+          <w:rFonts w:ascii="Consolas" w:hAnsi="Consolas" w:cs="Consolas"/>
+          <w:sz w:val="24"/>
+          <w:szCs w:val="24"/>
+          <w:lang w:val="en-US"/>
+        </w:rPr>
+        <w:t>20];</w:t>
       </w:r>
     </w:p>
     <w:p>
@@ -2398,7 +2689,21 @@
         <w:rPr>
           <w:rFonts w:ascii="Times New Roman Cyr" w:hAnsi="Times New Roman Cyr" w:cs="Times New Roman Cyr"/>
         </w:rPr>
-        <w:t>При добавлении в таблицу элемента производится проверка размера таблицы, чтение элемента. Если размер позволяет добавить абонента и он прочитан корректно, то он добавляется в конец таблицы абонентов, создается ключ по этому абоненту, который добавляется в конец таблицы ключей, и размер таблицы увеличивается на 1.</w:t>
+        <w:t xml:space="preserve">При добавлении в таблицу элемента производится проверка размера таблицы, чтение элемента. Если размер позволяет добавить </w:t>
+      </w:r>
+      <w:proofErr w:type="gramStart"/>
+      <w:r>
+        <w:rPr>
+          <w:rFonts w:ascii="Times New Roman Cyr" w:hAnsi="Times New Roman Cyr" w:cs="Times New Roman Cyr"/>
+        </w:rPr>
+        <w:t>абонента</w:t>
+      </w:r>
+      <w:proofErr w:type="gramEnd"/>
+      <w:r>
+        <w:rPr>
+          <w:rFonts w:ascii="Times New Roman Cyr" w:hAnsi="Times New Roman Cyr" w:cs="Times New Roman Cyr"/>
+        </w:rPr>
+        <w:t xml:space="preserve"> и он прочитан корректно, то он добавляется в конец таблицы абонентов, создается ключ по этому абоненту, который добавляется в конец таблицы ключей, и размер таблицы увеличивается на 1.</w:t>
       </w:r>
     </w:p>
     <w:p>
@@ -2556,6 +2861,7 @@
         </w:rPr>
         <w:t xml:space="preserve"> </w:t>
       </w:r>
+      <w:proofErr w:type="spellStart"/>
       <w:r>
         <w:rPr>
           <w:szCs w:val="28"/>
@@ -2563,6 +2869,7 @@
         </w:rPr>
         <w:t>init</w:t>
       </w:r>
+      <w:proofErr w:type="spellEnd"/>
       <w:r>
         <w:rPr>
           <w:szCs w:val="28"/>
@@ -2665,6 +2972,7 @@
         </w:rPr>
         <w:t xml:space="preserve"> </w:t>
       </w:r>
+      <w:proofErr w:type="spellStart"/>
       <w:r>
         <w:rPr>
           <w:szCs w:val="28"/>
@@ -2672,6 +2980,7 @@
         </w:rPr>
         <w:t>init</w:t>
       </w:r>
+      <w:proofErr w:type="spellEnd"/>
       <w:r>
         <w:rPr>
           <w:szCs w:val="28"/>
@@ -3290,11 +3599,47 @@
           <w:szCs w:val="28"/>
         </w:rPr>
       </w:pPr>
-      <w:r>
-        <w:rPr>
-          <w:szCs w:val="28"/>
-        </w:rPr>
-        <w:t>void del(void)</w:t>
+      <w:proofErr w:type="spellStart"/>
+      <w:r>
+        <w:rPr>
+          <w:szCs w:val="28"/>
+        </w:rPr>
+        <w:t>void</w:t>
+      </w:r>
+      <w:proofErr w:type="spellEnd"/>
+      <w:r>
+        <w:rPr>
+          <w:szCs w:val="28"/>
+        </w:rPr>
+        <w:t xml:space="preserve"> </w:t>
+      </w:r>
+      <w:proofErr w:type="spellStart"/>
+      <w:r>
+        <w:rPr>
+          <w:szCs w:val="28"/>
+        </w:rPr>
+        <w:t>del</w:t>
+      </w:r>
+      <w:proofErr w:type="spellEnd"/>
+      <w:r>
+        <w:rPr>
+          <w:szCs w:val="28"/>
+        </w:rPr>
+        <w:t>(</w:t>
+      </w:r>
+      <w:proofErr w:type="spellStart"/>
+      <w:r>
+        <w:rPr>
+          <w:szCs w:val="28"/>
+        </w:rPr>
+        <w:t>void</w:t>
+      </w:r>
+      <w:proofErr w:type="spellEnd"/>
+      <w:r>
+        <w:rPr>
+          <w:szCs w:val="28"/>
+        </w:rPr>
+        <w:t>)</w:t>
       </w:r>
       <w:r>
         <w:rPr>
@@ -3337,6 +3682,7 @@
         </w:rPr>
         <w:t>_</w:t>
       </w:r>
+      <w:proofErr w:type="gramStart"/>
       <w:r>
         <w:rPr>
           <w:szCs w:val="28"/>
@@ -3350,6 +3696,7 @@
         </w:rPr>
         <w:t>(</w:t>
       </w:r>
+      <w:proofErr w:type="gramEnd"/>
       <w:r>
         <w:rPr>
           <w:szCs w:val="28"/>
@@ -3465,6 +3812,7 @@
         </w:rPr>
         <w:t xml:space="preserve"> </w:t>
       </w:r>
+      <w:proofErr w:type="spellStart"/>
       <w:r>
         <w:rPr>
           <w:szCs w:val="28"/>
@@ -3472,6 +3820,7 @@
         </w:rPr>
         <w:t>fscan</w:t>
       </w:r>
+      <w:proofErr w:type="spellEnd"/>
       <w:r>
         <w:rPr>
           <w:szCs w:val="28"/>
@@ -3562,6 +3911,7 @@
         </w:rPr>
         <w:t xml:space="preserve"> </w:t>
       </w:r>
+      <w:proofErr w:type="spellStart"/>
       <w:r>
         <w:rPr>
           <w:szCs w:val="28"/>
@@ -3569,6 +3919,7 @@
         </w:rPr>
         <w:t>fprint</w:t>
       </w:r>
+      <w:proofErr w:type="spellEnd"/>
       <w:r>
         <w:rPr>
           <w:szCs w:val="28"/>
@@ -4013,6 +4364,7 @@
         </w:rPr>
         <w:t>_</w:t>
       </w:r>
+      <w:proofErr w:type="gramStart"/>
       <w:r>
         <w:rPr>
           <w:szCs w:val="28"/>
@@ -4026,6 +4378,7 @@
         </w:rPr>
         <w:t>(</w:t>
       </w:r>
+      <w:proofErr w:type="gramEnd"/>
       <w:r>
         <w:rPr>
           <w:szCs w:val="28"/>
@@ -4261,6 +4614,7 @@
         </w:rPr>
         <w:t xml:space="preserve">сортировка списка методом </w:t>
       </w:r>
+      <w:proofErr w:type="spellStart"/>
       <w:r>
         <w:rPr>
           <w:szCs w:val="28"/>
@@ -4268,6 +4622,7 @@
         </w:rPr>
         <w:t>qsort</w:t>
       </w:r>
+      <w:proofErr w:type="spellEnd"/>
     </w:p>
     <w:p>
       <w:pPr>
@@ -4316,6 +4671,7 @@
         </w:rPr>
         <w:t>_</w:t>
       </w:r>
+      <w:proofErr w:type="gramStart"/>
       <w:r>
         <w:rPr>
           <w:szCs w:val="28"/>
@@ -4329,6 +4685,7 @@
         </w:rPr>
         <w:t>(</w:t>
       </w:r>
+      <w:proofErr w:type="gramEnd"/>
       <w:r>
         <w:rPr>
           <w:szCs w:val="28"/>
@@ -4595,6 +4952,7 @@
         </w:rPr>
         <w:t xml:space="preserve"> </w:t>
       </w:r>
+      <w:proofErr w:type="spellStart"/>
       <w:r>
         <w:rPr>
           <w:szCs w:val="28"/>
@@ -4602,6 +4960,7 @@
         </w:rPr>
         <w:t>qsort</w:t>
       </w:r>
+      <w:proofErr w:type="spellEnd"/>
     </w:p>
     <w:p>
       <w:pPr>
@@ -4625,6 +4984,7 @@
         </w:rPr>
         <w:t xml:space="preserve"> </w:t>
       </w:r>
+      <w:proofErr w:type="gramStart"/>
       <w:r>
         <w:rPr>
           <w:szCs w:val="28"/>
@@ -4638,6 +4998,7 @@
         </w:rPr>
         <w:t>(</w:t>
       </w:r>
+      <w:proofErr w:type="gramEnd"/>
       <w:r>
         <w:rPr>
           <w:szCs w:val="28"/>
@@ -4773,7 +5134,48 @@
           <w:szCs w:val="28"/>
           <w:lang w:val="en-US"/>
         </w:rPr>
-        <w:t xml:space="preserve">void mysort(void *a, int n, int sizem, int (*compare)(const void *, const void *)) </w:t>
+        <w:t xml:space="preserve">void </w:t>
+      </w:r>
+      <w:proofErr w:type="spellStart"/>
+      <w:proofErr w:type="gramStart"/>
+      <w:r>
+        <w:rPr>
+          <w:szCs w:val="28"/>
+          <w:lang w:val="en-US"/>
+        </w:rPr>
+        <w:t>mysort</w:t>
+      </w:r>
+      <w:proofErr w:type="spellEnd"/>
+      <w:r>
+        <w:rPr>
+          <w:szCs w:val="28"/>
+          <w:lang w:val="en-US"/>
+        </w:rPr>
+        <w:t>(</w:t>
+      </w:r>
+      <w:proofErr w:type="gramEnd"/>
+      <w:r>
+        <w:rPr>
+          <w:szCs w:val="28"/>
+          <w:lang w:val="en-US"/>
+        </w:rPr>
+        <w:t xml:space="preserve">void *a, int n, int </w:t>
+      </w:r>
+      <w:proofErr w:type="spellStart"/>
+      <w:r>
+        <w:rPr>
+          <w:szCs w:val="28"/>
+          <w:lang w:val="en-US"/>
+        </w:rPr>
+        <w:t>sizem</w:t>
+      </w:r>
+      <w:proofErr w:type="spellEnd"/>
+      <w:r>
+        <w:rPr>
+          <w:szCs w:val="28"/>
+          <w:lang w:val="en-US"/>
+        </w:rPr>
+        <w:t xml:space="preserve">, int (*compare)(const void *, const void *)) </w:t>
       </w:r>
       <w:r>
         <w:rPr>
@@ -4909,11 +5311,47 @@
           <w:szCs w:val="28"/>
         </w:rPr>
       </w:pPr>
-      <w:r>
-        <w:rPr>
-          <w:szCs w:val="28"/>
-        </w:rPr>
-        <w:t>void check_ef(void)</w:t>
+      <w:proofErr w:type="spellStart"/>
+      <w:r>
+        <w:rPr>
+          <w:szCs w:val="28"/>
+        </w:rPr>
+        <w:t>void</w:t>
+      </w:r>
+      <w:proofErr w:type="spellEnd"/>
+      <w:r>
+        <w:rPr>
+          <w:szCs w:val="28"/>
+        </w:rPr>
+        <w:t xml:space="preserve"> </w:t>
+      </w:r>
+      <w:proofErr w:type="spellStart"/>
+      <w:r>
+        <w:rPr>
+          <w:szCs w:val="28"/>
+        </w:rPr>
+        <w:t>check_ef</w:t>
+      </w:r>
+      <w:proofErr w:type="spellEnd"/>
+      <w:r>
+        <w:rPr>
+          <w:szCs w:val="28"/>
+        </w:rPr>
+        <w:t>(</w:t>
+      </w:r>
+      <w:proofErr w:type="spellStart"/>
+      <w:r>
+        <w:rPr>
+          <w:szCs w:val="28"/>
+        </w:rPr>
+        <w:t>void</w:t>
+      </w:r>
+      <w:proofErr w:type="spellEnd"/>
+      <w:r>
+        <w:rPr>
+          <w:szCs w:val="28"/>
+        </w:rPr>
+        <w:t>)</w:t>
       </w:r>
       <w:r>
         <w:rPr>
@@ -4949,11 +5387,47 @@
           <w:szCs w:val="28"/>
         </w:rPr>
       </w:pPr>
-      <w:r>
-        <w:rPr>
-          <w:szCs w:val="28"/>
-        </w:rPr>
-        <w:t xml:space="preserve">void check_sort(void) </w:t>
+      <w:proofErr w:type="spellStart"/>
+      <w:r>
+        <w:rPr>
+          <w:szCs w:val="28"/>
+        </w:rPr>
+        <w:t>void</w:t>
+      </w:r>
+      <w:proofErr w:type="spellEnd"/>
+      <w:r>
+        <w:rPr>
+          <w:szCs w:val="28"/>
+        </w:rPr>
+        <w:t xml:space="preserve"> </w:t>
+      </w:r>
+      <w:proofErr w:type="spellStart"/>
+      <w:r>
+        <w:rPr>
+          <w:szCs w:val="28"/>
+        </w:rPr>
+        <w:t>check_sort</w:t>
+      </w:r>
+      <w:proofErr w:type="spellEnd"/>
+      <w:r>
+        <w:rPr>
+          <w:szCs w:val="28"/>
+        </w:rPr>
+        <w:t>(</w:t>
+      </w:r>
+      <w:proofErr w:type="spellStart"/>
+      <w:r>
+        <w:rPr>
+          <w:szCs w:val="28"/>
+        </w:rPr>
+        <w:t>void</w:t>
+      </w:r>
+      <w:proofErr w:type="spellEnd"/>
+      <w:r>
+        <w:rPr>
+          <w:szCs w:val="28"/>
+        </w:rPr>
+        <w:t xml:space="preserve">) </w:t>
       </w:r>
       <w:r>
         <w:rPr>
@@ -5216,7 +5690,21 @@
               <w:rPr>
                 <w:rFonts w:ascii="Times New Roman" w:hAnsi="Times New Roman"/>
               </w:rPr>
-              <w:t>А А 111111</w:t>
+              <w:t xml:space="preserve">А </w:t>
+            </w:r>
+            <w:proofErr w:type="spellStart"/>
+            <w:r>
+              <w:rPr>
+                <w:rFonts w:ascii="Times New Roman" w:hAnsi="Times New Roman"/>
+              </w:rPr>
+              <w:t>А</w:t>
+            </w:r>
+            <w:proofErr w:type="spellEnd"/>
+            <w:r>
+              <w:rPr>
+                <w:rFonts w:ascii="Times New Roman" w:hAnsi="Times New Roman"/>
+              </w:rPr>
+              <w:t xml:space="preserve"> 111111</w:t>
             </w:r>
             <w:r>
               <w:rPr>
@@ -6342,6 +6830,7 @@
         <w:spacing w:line="360" w:lineRule="auto"/>
         <w:jc w:val="both"/>
         <w:rPr>
+          <w:rFonts w:hint="eastAsia"/>
           <w:b/>
           <w:bCs/>
           <w:lang w:val="en-US"/>
@@ -6353,57 +6842,1099 @@
           <w:bCs/>
         </w:rPr>
         <w:lastRenderedPageBreak/>
-        <w:t>В</w:t>
-      </w:r>
-      <w:r>
-        <w:rPr>
-          <w:b/>
-          <w:bCs/>
-          <w:lang w:val="en-US"/>
-        </w:rPr>
-        <w:t>ыводы по проделанной работе</w:t>
-      </w:r>
-    </w:p>
-    <w:p>
-      <w:pPr>
+        <w:t>Исследование</w:t>
+      </w:r>
+    </w:p>
+    <w:p>
+      <w:pPr>
+        <w:pStyle w:val="Standard"/>
         <w:spacing w:line="360" w:lineRule="auto"/>
         <w:ind w:firstLine="360"/>
         <w:jc w:val="both"/>
-      </w:pPr>
-      <w:r>
-        <w:t>Таблица ключей сортируется примерно в 5 раз быстрее, чем исходная таблица;</w:t>
-      </w:r>
-    </w:p>
-    <w:p>
-      <w:pPr>
+        <w:rPr>
+          <w:rFonts w:hint="eastAsia"/>
+        </w:rPr>
+      </w:pPr>
+      <w:r>
+        <w:rPr>
+          <w:rFonts w:ascii="Times New Roman Cyr" w:hAnsi="Times New Roman Cyr" w:cs="Times New Roman Cyr"/>
+        </w:rPr>
+        <w:t xml:space="preserve">Результаты времени сортировок для </w:t>
+      </w:r>
+      <w:r>
+        <w:rPr>
+          <w:rFonts w:ascii="Times New Roman Cyr" w:hAnsi="Times New Roman Cyr" w:cs="Times New Roman Cyr"/>
+        </w:rPr>
+        <w:t>10</w:t>
+      </w:r>
+      <w:r>
+        <w:rPr>
+          <w:rFonts w:ascii="Times New Roman Cyr" w:hAnsi="Times New Roman Cyr" w:cs="Times New Roman Cyr"/>
+        </w:rPr>
+        <w:t>0 элементов:</w:t>
+      </w:r>
+    </w:p>
+    <w:tbl>
+      <w:tblPr>
+        <w:tblW w:w="9638" w:type="dxa"/>
+        <w:tblLayout w:type="fixed"/>
+        <w:tblCellMar>
+          <w:left w:w="10" w:type="dxa"/>
+          <w:right w:w="10" w:type="dxa"/>
+        </w:tblCellMar>
+        <w:tblLook w:val="0000" w:firstRow="0" w:lastRow="0" w:firstColumn="0" w:lastColumn="0" w:noHBand="0" w:noVBand="0"/>
+      </w:tblPr>
+      <w:tblGrid>
+        <w:gridCol w:w="3212"/>
+        <w:gridCol w:w="3213"/>
+        <w:gridCol w:w="3213"/>
+      </w:tblGrid>
+      <w:tr>
+        <w:tblPrEx>
+          <w:tblCellMar>
+            <w:top w:w="0" w:type="dxa"/>
+            <w:bottom w:w="0" w:type="dxa"/>
+          </w:tblCellMar>
+        </w:tblPrEx>
+        <w:tc>
+          <w:tcPr>
+            <w:tcW w:w="3212" w:type="dxa"/>
+            <w:tcBorders>
+              <w:top w:val="single" w:sz="2" w:space="0" w:color="000000"/>
+              <w:left w:val="single" w:sz="2" w:space="0" w:color="000000"/>
+              <w:bottom w:val="single" w:sz="2" w:space="0" w:color="000000"/>
+            </w:tcBorders>
+            <w:tcMar>
+              <w:top w:w="55" w:type="dxa"/>
+              <w:left w:w="55" w:type="dxa"/>
+              <w:bottom w:w="55" w:type="dxa"/>
+              <w:right w:w="55" w:type="dxa"/>
+            </w:tcMar>
+          </w:tcPr>
+          <w:p>
+            <w:pPr>
+              <w:pStyle w:val="TableContents"/>
+              <w:jc w:val="both"/>
+              <w:rPr>
+                <w:rFonts w:hint="eastAsia"/>
+              </w:rPr>
+            </w:pPr>
+          </w:p>
+        </w:tc>
+        <w:tc>
+          <w:tcPr>
+            <w:tcW w:w="3213" w:type="dxa"/>
+            <w:tcBorders>
+              <w:top w:val="single" w:sz="2" w:space="0" w:color="000000"/>
+              <w:left w:val="single" w:sz="2" w:space="0" w:color="000000"/>
+              <w:bottom w:val="single" w:sz="2" w:space="0" w:color="000000"/>
+            </w:tcBorders>
+            <w:tcMar>
+              <w:top w:w="55" w:type="dxa"/>
+              <w:left w:w="55" w:type="dxa"/>
+              <w:bottom w:w="55" w:type="dxa"/>
+              <w:right w:w="55" w:type="dxa"/>
+            </w:tcMar>
+          </w:tcPr>
+          <w:p>
+            <w:pPr>
+              <w:pStyle w:val="Standard"/>
+              <w:spacing w:line="360" w:lineRule="auto"/>
+              <w:jc w:val="both"/>
+              <w:rPr>
+                <w:rFonts w:hint="eastAsia"/>
+              </w:rPr>
+            </w:pPr>
+            <w:r>
+              <w:t>сортировка</w:t>
+            </w:r>
+          </w:p>
+        </w:tc>
+        <w:tc>
+          <w:tcPr>
+            <w:tcW w:w="3213" w:type="dxa"/>
+            <w:tcBorders>
+              <w:top w:val="single" w:sz="2" w:space="0" w:color="000000"/>
+              <w:left w:val="single" w:sz="2" w:space="0" w:color="000000"/>
+              <w:bottom w:val="single" w:sz="2" w:space="0" w:color="000000"/>
+              <w:right w:val="single" w:sz="2" w:space="0" w:color="000000"/>
+            </w:tcBorders>
+            <w:tcMar>
+              <w:top w:w="55" w:type="dxa"/>
+              <w:left w:w="55" w:type="dxa"/>
+              <w:bottom w:w="55" w:type="dxa"/>
+              <w:right w:w="55" w:type="dxa"/>
+            </w:tcMar>
+          </w:tcPr>
+          <w:p>
+            <w:pPr>
+              <w:pStyle w:val="Standard"/>
+              <w:spacing w:line="360" w:lineRule="auto"/>
+              <w:jc w:val="both"/>
+              <w:rPr>
+                <w:rFonts w:hint="eastAsia"/>
+              </w:rPr>
+            </w:pPr>
+            <w:r>
+              <w:rPr>
+                <w:rFonts w:ascii="Times New Roman Cyr" w:hAnsi="Times New Roman Cyr" w:cs="Times New Roman Cyr"/>
+              </w:rPr>
+              <w:t>память</w:t>
+            </w:r>
+          </w:p>
+        </w:tc>
+      </w:tr>
+      <w:tr>
+        <w:tblPrEx>
+          <w:tblCellMar>
+            <w:top w:w="0" w:type="dxa"/>
+            <w:bottom w:w="0" w:type="dxa"/>
+          </w:tblCellMar>
+        </w:tblPrEx>
+        <w:tc>
+          <w:tcPr>
+            <w:tcW w:w="3212" w:type="dxa"/>
+            <w:tcBorders>
+              <w:left w:val="single" w:sz="2" w:space="0" w:color="000000"/>
+              <w:bottom w:val="single" w:sz="2" w:space="0" w:color="000000"/>
+            </w:tcBorders>
+            <w:tcMar>
+              <w:top w:w="55" w:type="dxa"/>
+              <w:left w:w="55" w:type="dxa"/>
+              <w:bottom w:w="55" w:type="dxa"/>
+              <w:right w:w="55" w:type="dxa"/>
+            </w:tcMar>
+          </w:tcPr>
+          <w:p>
+            <w:pPr>
+              <w:pStyle w:val="TableContents"/>
+              <w:jc w:val="both"/>
+              <w:rPr>
+                <w:rFonts w:hint="eastAsia"/>
+                <w:lang w:val="en-US"/>
+              </w:rPr>
+            </w:pPr>
+            <w:r>
+              <w:rPr>
+                <w:lang w:val="en-US"/>
+              </w:rPr>
+              <w:t>table</w:t>
+            </w:r>
+          </w:p>
+        </w:tc>
+        <w:tc>
+          <w:tcPr>
+            <w:tcW w:w="3213" w:type="dxa"/>
+            <w:tcBorders>
+              <w:left w:val="single" w:sz="2" w:space="0" w:color="000000"/>
+              <w:bottom w:val="single" w:sz="2" w:space="0" w:color="000000"/>
+            </w:tcBorders>
+            <w:tcMar>
+              <w:top w:w="55" w:type="dxa"/>
+              <w:left w:w="55" w:type="dxa"/>
+              <w:bottom w:w="55" w:type="dxa"/>
+              <w:right w:w="55" w:type="dxa"/>
+            </w:tcMar>
+          </w:tcPr>
+          <w:p>
+            <w:pPr>
+              <w:pStyle w:val="Standard"/>
+              <w:spacing w:line="360" w:lineRule="auto"/>
+              <w:jc w:val="both"/>
+              <w:rPr>
+                <w:rFonts w:hint="eastAsia"/>
+              </w:rPr>
+            </w:pPr>
+            <w:r>
+              <w:t>96723212</w:t>
+            </w:r>
+          </w:p>
+        </w:tc>
+        <w:tc>
+          <w:tcPr>
+            <w:tcW w:w="3213" w:type="dxa"/>
+            <w:tcBorders>
+              <w:left w:val="single" w:sz="2" w:space="0" w:color="000000"/>
+              <w:bottom w:val="single" w:sz="2" w:space="0" w:color="000000"/>
+              <w:right w:val="single" w:sz="2" w:space="0" w:color="000000"/>
+            </w:tcBorders>
+            <w:tcMar>
+              <w:top w:w="55" w:type="dxa"/>
+              <w:left w:w="55" w:type="dxa"/>
+              <w:bottom w:w="55" w:type="dxa"/>
+              <w:right w:w="55" w:type="dxa"/>
+            </w:tcMar>
+          </w:tcPr>
+          <w:p>
+            <w:pPr>
+              <w:pStyle w:val="Standard"/>
+              <w:spacing w:line="360" w:lineRule="auto"/>
+              <w:jc w:val="both"/>
+              <w:rPr>
+                <w:rFonts w:hint="eastAsia"/>
+              </w:rPr>
+            </w:pPr>
+          </w:p>
+        </w:tc>
+      </w:tr>
+      <w:tr>
+        <w:tblPrEx>
+          <w:tblCellMar>
+            <w:top w:w="0" w:type="dxa"/>
+            <w:bottom w:w="0" w:type="dxa"/>
+          </w:tblCellMar>
+        </w:tblPrEx>
+        <w:tc>
+          <w:tcPr>
+            <w:tcW w:w="3212" w:type="dxa"/>
+            <w:tcBorders>
+              <w:left w:val="single" w:sz="2" w:space="0" w:color="000000"/>
+              <w:bottom w:val="single" w:sz="2" w:space="0" w:color="000000"/>
+            </w:tcBorders>
+            <w:tcMar>
+              <w:top w:w="55" w:type="dxa"/>
+              <w:left w:w="55" w:type="dxa"/>
+              <w:bottom w:w="55" w:type="dxa"/>
+              <w:right w:w="55" w:type="dxa"/>
+            </w:tcMar>
+          </w:tcPr>
+          <w:p>
+            <w:pPr>
+              <w:pStyle w:val="TableContents"/>
+              <w:jc w:val="both"/>
+              <w:rPr>
+                <w:rFonts w:hint="eastAsia"/>
+                <w:lang w:val="en-US"/>
+              </w:rPr>
+            </w:pPr>
+            <w:r>
+              <w:rPr>
+                <w:lang w:val="en-US"/>
+              </w:rPr>
+              <w:t>keys</w:t>
+            </w:r>
+          </w:p>
+        </w:tc>
+        <w:tc>
+          <w:tcPr>
+            <w:tcW w:w="3213" w:type="dxa"/>
+            <w:tcBorders>
+              <w:left w:val="single" w:sz="2" w:space="0" w:color="000000"/>
+              <w:bottom w:val="single" w:sz="2" w:space="0" w:color="000000"/>
+            </w:tcBorders>
+            <w:tcMar>
+              <w:top w:w="55" w:type="dxa"/>
+              <w:left w:w="55" w:type="dxa"/>
+              <w:bottom w:w="55" w:type="dxa"/>
+              <w:right w:w="55" w:type="dxa"/>
+            </w:tcMar>
+          </w:tcPr>
+          <w:p>
+            <w:pPr>
+              <w:pStyle w:val="Standard"/>
+              <w:spacing w:line="360" w:lineRule="auto"/>
+              <w:jc w:val="both"/>
+              <w:rPr>
+                <w:rFonts w:hint="eastAsia"/>
+              </w:rPr>
+            </w:pPr>
+            <w:r>
+              <w:t>22774608</w:t>
+            </w:r>
+          </w:p>
+        </w:tc>
+        <w:tc>
+          <w:tcPr>
+            <w:tcW w:w="3213" w:type="dxa"/>
+            <w:tcBorders>
+              <w:left w:val="single" w:sz="2" w:space="0" w:color="000000"/>
+              <w:bottom w:val="single" w:sz="2" w:space="0" w:color="000000"/>
+              <w:right w:val="single" w:sz="2" w:space="0" w:color="000000"/>
+            </w:tcBorders>
+            <w:tcMar>
+              <w:top w:w="55" w:type="dxa"/>
+              <w:left w:w="55" w:type="dxa"/>
+              <w:bottom w:w="55" w:type="dxa"/>
+              <w:right w:w="55" w:type="dxa"/>
+            </w:tcMar>
+          </w:tcPr>
+          <w:p>
+            <w:pPr>
+              <w:pStyle w:val="Standard"/>
+              <w:spacing w:line="360" w:lineRule="auto"/>
+              <w:jc w:val="both"/>
+              <w:rPr>
+                <w:rFonts w:hint="eastAsia"/>
+              </w:rPr>
+            </w:pPr>
+            <w:r>
+              <w:t xml:space="preserve"> Всегда дополнительно 17</w:t>
+            </w:r>
+            <w:r>
+              <w:t>%</w:t>
+            </w:r>
+          </w:p>
+        </w:tc>
+      </w:tr>
+    </w:tbl>
+    <w:p>
+      <w:pPr>
+        <w:spacing w:line="360" w:lineRule="auto"/>
+        <w:jc w:val="both"/>
+      </w:pPr>
+      <w:r>
+        <w:t>В данном случае с</w:t>
+      </w:r>
+      <w:r>
+        <w:t>ортировать таблицу ключей на 77% быстрее, чем исходную</w:t>
+      </w:r>
+    </w:p>
+    <w:p>
+      <w:pPr>
+        <w:pStyle w:val="Standard"/>
         <w:spacing w:line="360" w:lineRule="auto"/>
         <w:ind w:firstLine="360"/>
         <w:jc w:val="both"/>
-      </w:pPr>
-      <w:r>
-        <w:t xml:space="preserve">Быстрая сортировка примерно в </w:t>
-      </w:r>
-      <w:r>
-        <w:t>2</w:t>
-      </w:r>
-      <w:r>
-        <w:t xml:space="preserve"> раза быстрее, чем сортировка </w:t>
-      </w:r>
-      <w:r>
-        <w:t>щейкером</w:t>
-      </w:r>
-      <w:bookmarkStart w:id="0" w:name="_GoBack"/>
-      <w:bookmarkEnd w:id="0"/>
-      <w:r>
-        <w:t>.</w:t>
-      </w:r>
-    </w:p>
-    <w:p>
-      <w:pPr>
+        <w:rPr>
+          <w:rFonts w:hint="eastAsia"/>
+        </w:rPr>
+      </w:pPr>
+      <w:r>
+        <w:rPr>
+          <w:rFonts w:ascii="Times New Roman Cyr" w:hAnsi="Times New Roman Cyr" w:cs="Times New Roman Cyr"/>
+        </w:rPr>
+        <w:t xml:space="preserve">Результаты времени сортировок для </w:t>
+      </w:r>
+      <w:r>
+        <w:rPr>
+          <w:rFonts w:ascii="Times New Roman Cyr" w:hAnsi="Times New Roman Cyr" w:cs="Times New Roman Cyr"/>
+        </w:rPr>
+        <w:t>5</w:t>
+      </w:r>
+      <w:r>
+        <w:rPr>
+          <w:rFonts w:ascii="Times New Roman Cyr" w:hAnsi="Times New Roman Cyr" w:cs="Times New Roman Cyr"/>
+        </w:rPr>
+        <w:t>0</w:t>
+      </w:r>
+      <w:r>
+        <w:rPr>
+          <w:rFonts w:ascii="Times New Roman Cyr" w:hAnsi="Times New Roman Cyr" w:cs="Times New Roman Cyr"/>
+        </w:rPr>
+        <w:t>0 элементов:</w:t>
+      </w:r>
+    </w:p>
+    <w:tbl>
+      <w:tblPr>
+        <w:tblW w:w="9638" w:type="dxa"/>
+        <w:tblLayout w:type="fixed"/>
+        <w:tblCellMar>
+          <w:left w:w="10" w:type="dxa"/>
+          <w:right w:w="10" w:type="dxa"/>
+        </w:tblCellMar>
+        <w:tblLook w:val="0000" w:firstRow="0" w:lastRow="0" w:firstColumn="0" w:lastColumn="0" w:noHBand="0" w:noVBand="0"/>
+      </w:tblPr>
+      <w:tblGrid>
+        <w:gridCol w:w="3212"/>
+        <w:gridCol w:w="3213"/>
+        <w:gridCol w:w="3213"/>
+      </w:tblGrid>
+      <w:tr>
+        <w:tblPrEx>
+          <w:tblCellMar>
+            <w:top w:w="0" w:type="dxa"/>
+            <w:bottom w:w="0" w:type="dxa"/>
+          </w:tblCellMar>
+        </w:tblPrEx>
+        <w:tc>
+          <w:tcPr>
+            <w:tcW w:w="3213" w:type="dxa"/>
+            <w:tcBorders>
+              <w:top w:val="single" w:sz="2" w:space="0" w:color="000000"/>
+              <w:left w:val="single" w:sz="2" w:space="0" w:color="000000"/>
+              <w:bottom w:val="single" w:sz="2" w:space="0" w:color="000000"/>
+            </w:tcBorders>
+            <w:tcMar>
+              <w:top w:w="55" w:type="dxa"/>
+              <w:left w:w="55" w:type="dxa"/>
+              <w:bottom w:w="55" w:type="dxa"/>
+              <w:right w:w="55" w:type="dxa"/>
+            </w:tcMar>
+          </w:tcPr>
+          <w:p>
+            <w:pPr>
+              <w:pStyle w:val="TableContents"/>
+              <w:jc w:val="both"/>
+              <w:rPr>
+                <w:rFonts w:hint="eastAsia"/>
+              </w:rPr>
+            </w:pPr>
+          </w:p>
+        </w:tc>
+        <w:tc>
+          <w:tcPr>
+            <w:tcW w:w="3213" w:type="dxa"/>
+            <w:tcBorders>
+              <w:top w:val="single" w:sz="2" w:space="0" w:color="000000"/>
+              <w:left w:val="single" w:sz="2" w:space="0" w:color="000000"/>
+              <w:bottom w:val="single" w:sz="2" w:space="0" w:color="000000"/>
+            </w:tcBorders>
+            <w:tcMar>
+              <w:top w:w="55" w:type="dxa"/>
+              <w:left w:w="55" w:type="dxa"/>
+              <w:bottom w:w="55" w:type="dxa"/>
+              <w:right w:w="55" w:type="dxa"/>
+            </w:tcMar>
+          </w:tcPr>
+          <w:p>
+            <w:pPr>
+              <w:pStyle w:val="Standard"/>
+              <w:spacing w:line="360" w:lineRule="auto"/>
+              <w:jc w:val="both"/>
+              <w:rPr>
+                <w:rFonts w:hint="eastAsia"/>
+              </w:rPr>
+            </w:pPr>
+            <w:r>
+              <w:rPr>
+                <w:rFonts w:ascii="Times New Roman Cyr" w:hAnsi="Times New Roman Cyr" w:cs="Times New Roman Cyr"/>
+              </w:rPr>
+              <w:t>сортировка</w:t>
+            </w:r>
+          </w:p>
+        </w:tc>
+        <w:tc>
+          <w:tcPr>
+            <w:tcW w:w="3213" w:type="dxa"/>
+            <w:tcBorders>
+              <w:top w:val="single" w:sz="2" w:space="0" w:color="000000"/>
+              <w:left w:val="single" w:sz="2" w:space="0" w:color="000000"/>
+              <w:bottom w:val="single" w:sz="2" w:space="0" w:color="000000"/>
+              <w:right w:val="single" w:sz="2" w:space="0" w:color="000000"/>
+            </w:tcBorders>
+            <w:tcMar>
+              <w:top w:w="55" w:type="dxa"/>
+              <w:left w:w="55" w:type="dxa"/>
+              <w:bottom w:w="55" w:type="dxa"/>
+              <w:right w:w="55" w:type="dxa"/>
+            </w:tcMar>
+          </w:tcPr>
+          <w:p>
+            <w:pPr>
+              <w:pStyle w:val="Standard"/>
+              <w:spacing w:line="360" w:lineRule="auto"/>
+              <w:jc w:val="both"/>
+            </w:pPr>
+            <w:r>
+              <w:rPr>
+                <w:rFonts w:ascii="Times New Roman Cyr" w:hAnsi="Times New Roman Cyr" w:cs="Times New Roman Cyr"/>
+              </w:rPr>
+              <w:t>память</w:t>
+            </w:r>
+          </w:p>
+        </w:tc>
+      </w:tr>
+      <w:tr>
+        <w:tblPrEx>
+          <w:tblCellMar>
+            <w:top w:w="0" w:type="dxa"/>
+            <w:bottom w:w="0" w:type="dxa"/>
+          </w:tblCellMar>
+        </w:tblPrEx>
+        <w:tc>
+          <w:tcPr>
+            <w:tcW w:w="3213" w:type="dxa"/>
+            <w:tcBorders>
+              <w:left w:val="single" w:sz="2" w:space="0" w:color="000000"/>
+              <w:bottom w:val="single" w:sz="2" w:space="0" w:color="000000"/>
+            </w:tcBorders>
+            <w:tcMar>
+              <w:top w:w="55" w:type="dxa"/>
+              <w:left w:w="55" w:type="dxa"/>
+              <w:bottom w:w="55" w:type="dxa"/>
+              <w:right w:w="55" w:type="dxa"/>
+            </w:tcMar>
+          </w:tcPr>
+          <w:p>
+            <w:pPr>
+              <w:pStyle w:val="TableContents"/>
+              <w:jc w:val="both"/>
+              <w:rPr>
+                <w:rFonts w:hint="eastAsia"/>
+                <w:lang w:val="en-US"/>
+              </w:rPr>
+            </w:pPr>
+            <w:r>
+              <w:rPr>
+                <w:lang w:val="en-US"/>
+              </w:rPr>
+              <w:t>table</w:t>
+            </w:r>
+          </w:p>
+        </w:tc>
+        <w:tc>
+          <w:tcPr>
+            <w:tcW w:w="3213" w:type="dxa"/>
+            <w:tcBorders>
+              <w:left w:val="single" w:sz="2" w:space="0" w:color="000000"/>
+              <w:bottom w:val="single" w:sz="2" w:space="0" w:color="000000"/>
+            </w:tcBorders>
+            <w:tcMar>
+              <w:top w:w="55" w:type="dxa"/>
+              <w:left w:w="55" w:type="dxa"/>
+              <w:bottom w:w="55" w:type="dxa"/>
+              <w:right w:w="55" w:type="dxa"/>
+            </w:tcMar>
+          </w:tcPr>
+          <w:p>
+            <w:pPr>
+              <w:pStyle w:val="Standard"/>
+              <w:spacing w:line="360" w:lineRule="auto"/>
+              <w:jc w:val="both"/>
+              <w:rPr>
+                <w:rFonts w:hint="eastAsia"/>
+              </w:rPr>
+            </w:pPr>
+            <w:r>
+              <w:rPr>
+                <w:rFonts w:ascii="Times New Roman Cyr" w:hAnsi="Times New Roman Cyr" w:cs="Times New Roman Cyr"/>
+              </w:rPr>
+              <w:t>109447744</w:t>
+            </w:r>
+          </w:p>
+        </w:tc>
+        <w:tc>
+          <w:tcPr>
+            <w:tcW w:w="3213" w:type="dxa"/>
+            <w:tcBorders>
+              <w:left w:val="single" w:sz="2" w:space="0" w:color="000000"/>
+              <w:bottom w:val="single" w:sz="2" w:space="0" w:color="000000"/>
+              <w:right w:val="single" w:sz="2" w:space="0" w:color="000000"/>
+            </w:tcBorders>
+            <w:tcMar>
+              <w:top w:w="55" w:type="dxa"/>
+              <w:left w:w="55" w:type="dxa"/>
+              <w:bottom w:w="55" w:type="dxa"/>
+              <w:right w:w="55" w:type="dxa"/>
+            </w:tcMar>
+          </w:tcPr>
+          <w:p>
+            <w:pPr>
+              <w:pStyle w:val="Standard"/>
+              <w:spacing w:line="360" w:lineRule="auto"/>
+              <w:jc w:val="both"/>
+              <w:rPr>
+                <w:rFonts w:hint="eastAsia"/>
+              </w:rPr>
+            </w:pPr>
+          </w:p>
+        </w:tc>
+      </w:tr>
+      <w:tr>
+        <w:tblPrEx>
+          <w:tblCellMar>
+            <w:top w:w="0" w:type="dxa"/>
+            <w:bottom w:w="0" w:type="dxa"/>
+          </w:tblCellMar>
+        </w:tblPrEx>
+        <w:tc>
+          <w:tcPr>
+            <w:tcW w:w="3213" w:type="dxa"/>
+            <w:tcBorders>
+              <w:left w:val="single" w:sz="2" w:space="0" w:color="000000"/>
+              <w:bottom w:val="single" w:sz="2" w:space="0" w:color="000000"/>
+            </w:tcBorders>
+            <w:tcMar>
+              <w:top w:w="55" w:type="dxa"/>
+              <w:left w:w="55" w:type="dxa"/>
+              <w:bottom w:w="55" w:type="dxa"/>
+              <w:right w:w="55" w:type="dxa"/>
+            </w:tcMar>
+          </w:tcPr>
+          <w:p>
+            <w:pPr>
+              <w:pStyle w:val="TableContents"/>
+              <w:jc w:val="both"/>
+              <w:rPr>
+                <w:rFonts w:hint="eastAsia"/>
+                <w:lang w:val="en-US"/>
+              </w:rPr>
+            </w:pPr>
+            <w:r>
+              <w:rPr>
+                <w:lang w:val="en-US"/>
+              </w:rPr>
+              <w:t>keys</w:t>
+            </w:r>
+          </w:p>
+        </w:tc>
+        <w:tc>
+          <w:tcPr>
+            <w:tcW w:w="3213" w:type="dxa"/>
+            <w:tcBorders>
+              <w:left w:val="single" w:sz="2" w:space="0" w:color="000000"/>
+              <w:bottom w:val="single" w:sz="2" w:space="0" w:color="000000"/>
+            </w:tcBorders>
+            <w:tcMar>
+              <w:top w:w="55" w:type="dxa"/>
+              <w:left w:w="55" w:type="dxa"/>
+              <w:bottom w:w="55" w:type="dxa"/>
+              <w:right w:w="55" w:type="dxa"/>
+            </w:tcMar>
+          </w:tcPr>
+          <w:p>
+            <w:pPr>
+              <w:pStyle w:val="Standard"/>
+              <w:spacing w:line="360" w:lineRule="auto"/>
+              <w:jc w:val="both"/>
+              <w:rPr>
+                <w:rFonts w:hint="eastAsia"/>
+              </w:rPr>
+            </w:pPr>
+            <w:r>
+              <w:rPr>
+                <w:rFonts w:ascii="Times New Roman Cyr" w:hAnsi="Times New Roman Cyr" w:cs="Times New Roman Cyr"/>
+              </w:rPr>
+              <w:t>34969408</w:t>
+            </w:r>
+          </w:p>
+        </w:tc>
+        <w:tc>
+          <w:tcPr>
+            <w:tcW w:w="3213" w:type="dxa"/>
+            <w:tcBorders>
+              <w:left w:val="single" w:sz="2" w:space="0" w:color="000000"/>
+              <w:bottom w:val="single" w:sz="2" w:space="0" w:color="000000"/>
+              <w:right w:val="single" w:sz="2" w:space="0" w:color="000000"/>
+            </w:tcBorders>
+            <w:tcMar>
+              <w:top w:w="55" w:type="dxa"/>
+              <w:left w:w="55" w:type="dxa"/>
+              <w:bottom w:w="55" w:type="dxa"/>
+              <w:right w:w="55" w:type="dxa"/>
+            </w:tcMar>
+          </w:tcPr>
+          <w:p>
+            <w:pPr>
+              <w:pStyle w:val="Standard"/>
+              <w:spacing w:line="360" w:lineRule="auto"/>
+              <w:jc w:val="both"/>
+              <w:rPr>
+                <w:rFonts w:hint="eastAsia"/>
+              </w:rPr>
+            </w:pPr>
+            <w:r>
+              <w:rPr>
+                <w:rFonts w:ascii="Times New Roman Cyr" w:hAnsi="Times New Roman Cyr" w:cs="Times New Roman Cyr"/>
+              </w:rPr>
+              <w:t>Всегда дополнительно 17</w:t>
+            </w:r>
+            <w:r>
+              <w:rPr>
+                <w:rFonts w:ascii="Times New Roman Cyr" w:hAnsi="Times New Roman Cyr" w:cs="Times New Roman Cyr"/>
+              </w:rPr>
+              <w:t>%</w:t>
+            </w:r>
+          </w:p>
+        </w:tc>
+      </w:tr>
+    </w:tbl>
+    <w:p>
+      <w:pPr>
+        <w:spacing w:line="360" w:lineRule="auto"/>
+        <w:jc w:val="both"/>
+      </w:pPr>
+      <w:r>
+        <w:t>В данном случае с</w:t>
+      </w:r>
+      <w:r>
+        <w:t>ортировать таблицу ключей на 69% быстрее, чем исходную</w:t>
+      </w:r>
+    </w:p>
+    <w:p>
+      <w:pPr>
+        <w:pStyle w:val="Standard"/>
         <w:spacing w:line="360" w:lineRule="auto"/>
         <w:ind w:firstLine="360"/>
         <w:jc w:val="both"/>
-      </w:pPr>
+        <w:rPr>
+          <w:rFonts w:hint="eastAsia"/>
+        </w:rPr>
+      </w:pPr>
+      <w:r>
+        <w:rPr>
+          <w:rFonts w:ascii="Times New Roman Cyr" w:hAnsi="Times New Roman Cyr" w:cs="Times New Roman Cyr"/>
+        </w:rPr>
+        <w:t xml:space="preserve">Результаты времени сортировок для </w:t>
+      </w:r>
+      <w:r>
+        <w:rPr>
+          <w:rFonts w:ascii="Times New Roman Cyr" w:hAnsi="Times New Roman Cyr" w:cs="Times New Roman Cyr"/>
+        </w:rPr>
+        <w:t>10</w:t>
+      </w:r>
+      <w:r>
+        <w:rPr>
+          <w:rFonts w:ascii="Times New Roman Cyr" w:hAnsi="Times New Roman Cyr" w:cs="Times New Roman Cyr"/>
+        </w:rPr>
+        <w:t>0</w:t>
+      </w:r>
+      <w:r>
+        <w:rPr>
+          <w:rFonts w:ascii="Times New Roman Cyr" w:hAnsi="Times New Roman Cyr" w:cs="Times New Roman Cyr"/>
+        </w:rPr>
+        <w:t>0</w:t>
+      </w:r>
+      <w:r>
+        <w:rPr>
+          <w:rFonts w:ascii="Times New Roman Cyr" w:hAnsi="Times New Roman Cyr" w:cs="Times New Roman Cyr"/>
+        </w:rPr>
+        <w:t xml:space="preserve"> элементов:</w:t>
+      </w:r>
+    </w:p>
+    <w:tbl>
+      <w:tblPr>
+        <w:tblW w:w="9638" w:type="dxa"/>
+        <w:tblLayout w:type="fixed"/>
+        <w:tblCellMar>
+          <w:left w:w="10" w:type="dxa"/>
+          <w:right w:w="10" w:type="dxa"/>
+        </w:tblCellMar>
+        <w:tblLook w:val="0000" w:firstRow="0" w:lastRow="0" w:firstColumn="0" w:lastColumn="0" w:noHBand="0" w:noVBand="0"/>
+      </w:tblPr>
+      <w:tblGrid>
+        <w:gridCol w:w="3212"/>
+        <w:gridCol w:w="3213"/>
+        <w:gridCol w:w="3213"/>
+      </w:tblGrid>
+      <w:tr>
+        <w:tblPrEx>
+          <w:tblCellMar>
+            <w:top w:w="0" w:type="dxa"/>
+            <w:bottom w:w="0" w:type="dxa"/>
+          </w:tblCellMar>
+        </w:tblPrEx>
+        <w:tc>
+          <w:tcPr>
+            <w:tcW w:w="3213" w:type="dxa"/>
+            <w:tcBorders>
+              <w:top w:val="single" w:sz="2" w:space="0" w:color="000000"/>
+              <w:left w:val="single" w:sz="2" w:space="0" w:color="000000"/>
+              <w:bottom w:val="single" w:sz="2" w:space="0" w:color="000000"/>
+            </w:tcBorders>
+            <w:tcMar>
+              <w:top w:w="55" w:type="dxa"/>
+              <w:left w:w="55" w:type="dxa"/>
+              <w:bottom w:w="55" w:type="dxa"/>
+              <w:right w:w="55" w:type="dxa"/>
+            </w:tcMar>
+          </w:tcPr>
+          <w:p>
+            <w:pPr>
+              <w:pStyle w:val="TableContents"/>
+              <w:jc w:val="both"/>
+              <w:rPr>
+                <w:rFonts w:hint="eastAsia"/>
+              </w:rPr>
+            </w:pPr>
+          </w:p>
+        </w:tc>
+        <w:tc>
+          <w:tcPr>
+            <w:tcW w:w="3213" w:type="dxa"/>
+            <w:tcBorders>
+              <w:top w:val="single" w:sz="2" w:space="0" w:color="000000"/>
+              <w:left w:val="single" w:sz="2" w:space="0" w:color="000000"/>
+              <w:bottom w:val="single" w:sz="2" w:space="0" w:color="000000"/>
+            </w:tcBorders>
+            <w:tcMar>
+              <w:top w:w="55" w:type="dxa"/>
+              <w:left w:w="55" w:type="dxa"/>
+              <w:bottom w:w="55" w:type="dxa"/>
+              <w:right w:w="55" w:type="dxa"/>
+            </w:tcMar>
+          </w:tcPr>
+          <w:p>
+            <w:pPr>
+              <w:pStyle w:val="Standard"/>
+              <w:spacing w:line="360" w:lineRule="auto"/>
+              <w:jc w:val="both"/>
+              <w:rPr>
+                <w:rFonts w:hint="eastAsia"/>
+              </w:rPr>
+            </w:pPr>
+            <w:r>
+              <w:rPr>
+                <w:rFonts w:ascii="Times New Roman Cyr" w:hAnsi="Times New Roman Cyr" w:cs="Times New Roman Cyr"/>
+              </w:rPr>
+              <w:t>сортировка</w:t>
+            </w:r>
+          </w:p>
+        </w:tc>
+        <w:tc>
+          <w:tcPr>
+            <w:tcW w:w="3213" w:type="dxa"/>
+            <w:tcBorders>
+              <w:top w:val="single" w:sz="2" w:space="0" w:color="000000"/>
+              <w:left w:val="single" w:sz="2" w:space="0" w:color="000000"/>
+              <w:bottom w:val="single" w:sz="2" w:space="0" w:color="000000"/>
+              <w:right w:val="single" w:sz="2" w:space="0" w:color="000000"/>
+            </w:tcBorders>
+            <w:tcMar>
+              <w:top w:w="55" w:type="dxa"/>
+              <w:left w:w="55" w:type="dxa"/>
+              <w:bottom w:w="55" w:type="dxa"/>
+              <w:right w:w="55" w:type="dxa"/>
+            </w:tcMar>
+          </w:tcPr>
+          <w:p>
+            <w:pPr>
+              <w:pStyle w:val="Standard"/>
+              <w:spacing w:line="360" w:lineRule="auto"/>
+              <w:jc w:val="both"/>
+              <w:rPr>
+                <w:rFonts w:hint="eastAsia"/>
+              </w:rPr>
+            </w:pPr>
+            <w:r>
+              <w:rPr>
+                <w:rFonts w:ascii="Times New Roman Cyr" w:hAnsi="Times New Roman Cyr" w:cs="Times New Roman Cyr"/>
+              </w:rPr>
+              <w:t>память</w:t>
+            </w:r>
+          </w:p>
+        </w:tc>
+      </w:tr>
+      <w:tr>
+        <w:tblPrEx>
+          <w:tblCellMar>
+            <w:top w:w="0" w:type="dxa"/>
+            <w:bottom w:w="0" w:type="dxa"/>
+          </w:tblCellMar>
+        </w:tblPrEx>
+        <w:tc>
+          <w:tcPr>
+            <w:tcW w:w="3213" w:type="dxa"/>
+            <w:tcBorders>
+              <w:left w:val="single" w:sz="2" w:space="0" w:color="000000"/>
+              <w:bottom w:val="single" w:sz="2" w:space="0" w:color="000000"/>
+            </w:tcBorders>
+            <w:tcMar>
+              <w:top w:w="55" w:type="dxa"/>
+              <w:left w:w="55" w:type="dxa"/>
+              <w:bottom w:w="55" w:type="dxa"/>
+              <w:right w:w="55" w:type="dxa"/>
+            </w:tcMar>
+          </w:tcPr>
+          <w:p>
+            <w:pPr>
+              <w:pStyle w:val="TableContents"/>
+              <w:jc w:val="both"/>
+              <w:rPr>
+                <w:rFonts w:hint="eastAsia"/>
+                <w:lang w:val="en-US"/>
+              </w:rPr>
+            </w:pPr>
+            <w:r>
+              <w:rPr>
+                <w:lang w:val="en-US"/>
+              </w:rPr>
+              <w:t>table</w:t>
+            </w:r>
+          </w:p>
+        </w:tc>
+        <w:tc>
+          <w:tcPr>
+            <w:tcW w:w="3213" w:type="dxa"/>
+            <w:tcBorders>
+              <w:left w:val="single" w:sz="2" w:space="0" w:color="000000"/>
+              <w:bottom w:val="single" w:sz="2" w:space="0" w:color="000000"/>
+            </w:tcBorders>
+            <w:tcMar>
+              <w:top w:w="55" w:type="dxa"/>
+              <w:left w:w="55" w:type="dxa"/>
+              <w:bottom w:w="55" w:type="dxa"/>
+              <w:right w:w="55" w:type="dxa"/>
+            </w:tcMar>
+          </w:tcPr>
+          <w:p>
+            <w:pPr>
+              <w:pStyle w:val="Standard"/>
+              <w:spacing w:line="360" w:lineRule="auto"/>
+              <w:jc w:val="both"/>
+              <w:rPr>
+                <w:rFonts w:hint="eastAsia"/>
+              </w:rPr>
+            </w:pPr>
+            <w:r>
+              <w:rPr>
+                <w:rFonts w:ascii="Times New Roman Cyr" w:hAnsi="Times New Roman Cyr" w:cs="Times New Roman Cyr"/>
+              </w:rPr>
+              <w:t>124163354</w:t>
+            </w:r>
+          </w:p>
+        </w:tc>
+        <w:tc>
+          <w:tcPr>
+            <w:tcW w:w="3213" w:type="dxa"/>
+            <w:tcBorders>
+              <w:left w:val="single" w:sz="2" w:space="0" w:color="000000"/>
+              <w:bottom w:val="single" w:sz="2" w:space="0" w:color="000000"/>
+              <w:right w:val="single" w:sz="2" w:space="0" w:color="000000"/>
+            </w:tcBorders>
+            <w:tcMar>
+              <w:top w:w="55" w:type="dxa"/>
+              <w:left w:w="55" w:type="dxa"/>
+              <w:bottom w:w="55" w:type="dxa"/>
+              <w:right w:w="55" w:type="dxa"/>
+            </w:tcMar>
+          </w:tcPr>
+          <w:p>
+            <w:pPr>
+              <w:pStyle w:val="Standard"/>
+              <w:spacing w:line="360" w:lineRule="auto"/>
+              <w:jc w:val="both"/>
+              <w:rPr>
+                <w:rFonts w:hint="eastAsia"/>
+              </w:rPr>
+            </w:pPr>
+          </w:p>
+        </w:tc>
+      </w:tr>
+      <w:tr>
+        <w:tblPrEx>
+          <w:tblCellMar>
+            <w:top w:w="0" w:type="dxa"/>
+            <w:bottom w:w="0" w:type="dxa"/>
+          </w:tblCellMar>
+        </w:tblPrEx>
+        <w:tc>
+          <w:tcPr>
+            <w:tcW w:w="3213" w:type="dxa"/>
+            <w:tcBorders>
+              <w:left w:val="single" w:sz="2" w:space="0" w:color="000000"/>
+              <w:bottom w:val="single" w:sz="2" w:space="0" w:color="000000"/>
+            </w:tcBorders>
+            <w:tcMar>
+              <w:top w:w="55" w:type="dxa"/>
+              <w:left w:w="55" w:type="dxa"/>
+              <w:bottom w:w="55" w:type="dxa"/>
+              <w:right w:w="55" w:type="dxa"/>
+            </w:tcMar>
+          </w:tcPr>
+          <w:p>
+            <w:pPr>
+              <w:pStyle w:val="TableContents"/>
+              <w:jc w:val="both"/>
+              <w:rPr>
+                <w:rFonts w:hint="eastAsia"/>
+                <w:lang w:val="en-US"/>
+              </w:rPr>
+            </w:pPr>
+            <w:r>
+              <w:rPr>
+                <w:lang w:val="en-US"/>
+              </w:rPr>
+              <w:t>keys</w:t>
+            </w:r>
+          </w:p>
+        </w:tc>
+        <w:tc>
+          <w:tcPr>
+            <w:tcW w:w="3213" w:type="dxa"/>
+            <w:tcBorders>
+              <w:left w:val="single" w:sz="2" w:space="0" w:color="000000"/>
+              <w:bottom w:val="single" w:sz="2" w:space="0" w:color="000000"/>
+            </w:tcBorders>
+            <w:tcMar>
+              <w:top w:w="55" w:type="dxa"/>
+              <w:left w:w="55" w:type="dxa"/>
+              <w:bottom w:w="55" w:type="dxa"/>
+              <w:right w:w="55" w:type="dxa"/>
+            </w:tcMar>
+          </w:tcPr>
+          <w:p>
+            <w:pPr>
+              <w:pStyle w:val="Standard"/>
+              <w:spacing w:line="360" w:lineRule="auto"/>
+              <w:jc w:val="both"/>
+              <w:rPr>
+                <w:rFonts w:hint="eastAsia"/>
+              </w:rPr>
+            </w:pPr>
+            <w:r>
+              <w:rPr>
+                <w:rFonts w:ascii="Times New Roman Cyr" w:hAnsi="Times New Roman Cyr" w:cs="Times New Roman Cyr"/>
+              </w:rPr>
+              <w:t>45271290</w:t>
+            </w:r>
+          </w:p>
+        </w:tc>
+        <w:tc>
+          <w:tcPr>
+            <w:tcW w:w="3213" w:type="dxa"/>
+            <w:tcBorders>
+              <w:left w:val="single" w:sz="2" w:space="0" w:color="000000"/>
+              <w:bottom w:val="single" w:sz="2" w:space="0" w:color="000000"/>
+              <w:right w:val="single" w:sz="2" w:space="0" w:color="000000"/>
+            </w:tcBorders>
+            <w:tcMar>
+              <w:top w:w="55" w:type="dxa"/>
+              <w:left w:w="55" w:type="dxa"/>
+              <w:bottom w:w="55" w:type="dxa"/>
+              <w:right w:w="55" w:type="dxa"/>
+            </w:tcMar>
+          </w:tcPr>
+          <w:p>
+            <w:pPr>
+              <w:pStyle w:val="Standard"/>
+              <w:spacing w:line="360" w:lineRule="auto"/>
+              <w:jc w:val="both"/>
+              <w:rPr>
+                <w:rFonts w:hint="eastAsia"/>
+              </w:rPr>
+            </w:pPr>
+            <w:r>
+              <w:rPr>
+                <w:rFonts w:ascii="Times New Roman Cyr" w:hAnsi="Times New Roman Cyr" w:cs="Times New Roman Cyr"/>
+              </w:rPr>
+              <w:t>Всегда дополнительно 17%</w:t>
+            </w:r>
+          </w:p>
+        </w:tc>
+      </w:tr>
+    </w:tbl>
+    <w:p>
+      <w:pPr>
+        <w:spacing w:line="360" w:lineRule="auto"/>
+        <w:jc w:val="both"/>
+      </w:pPr>
+      <w:r>
+        <w:t>В данном случае с</w:t>
+      </w:r>
+      <w:r>
+        <w:t>ортировать таблицу ключей на 64% быстрее, чем исходную</w:t>
+      </w:r>
+    </w:p>
+    <w:p>
+      <w:pPr>
+        <w:spacing w:line="360" w:lineRule="auto"/>
+        <w:jc w:val="both"/>
+      </w:pPr>
+      <w:r>
+        <w:t xml:space="preserve">Если мы будем использовать ключ – телефон, то в таком случае памяти </w:t>
+      </w:r>
+      <w:proofErr w:type="spellStart"/>
+      <w:r>
+        <w:t>затратится</w:t>
+      </w:r>
+      <w:proofErr w:type="spellEnd"/>
+      <w:r>
+        <w:t xml:space="preserve"> </w:t>
+      </w:r>
+      <w:r>
+        <w:t xml:space="preserve"> </w:t>
+      </w:r>
     </w:p>
     <w:p>
       <w:pPr>
@@ -6417,6 +7948,7 @@
         <w:rPr>
           <w:b/>
           <w:bCs/>
+          <w:lang w:val="en-US"/>
         </w:rPr>
       </w:pPr>
       <w:r>
@@ -6424,6 +7956,93 @@
           <w:b/>
           <w:bCs/>
         </w:rPr>
+        <w:t>Выводы</w:t>
+      </w:r>
+    </w:p>
+    <w:p>
+      <w:pPr>
+        <w:pStyle w:val="Standard"/>
+        <w:spacing w:line="360" w:lineRule="auto"/>
+        <w:jc w:val="both"/>
+        <w:rPr>
+          <w:rFonts w:ascii="Times New Roman Cyr" w:hAnsi="Times New Roman Cyr" w:cs="Times New Roman Cyr" w:hint="eastAsia"/>
+        </w:rPr>
+      </w:pPr>
+      <w:r>
+        <w:rPr>
+          <w:rFonts w:ascii="Times New Roman Cyr" w:hAnsi="Times New Roman Cyr" w:cs="Times New Roman Cyr"/>
+        </w:rPr>
+        <w:t xml:space="preserve">Благодаря использованию таблицы ключей мы получили сильный выигрыш во времени. При обработке таблиц небольших размерностей выигрыш во времени </w:t>
+      </w:r>
+      <w:r>
+        <w:rPr>
+          <w:rFonts w:ascii="Times New Roman Cyr" w:hAnsi="Times New Roman Cyr" w:cs="Times New Roman Cyr"/>
+        </w:rPr>
+        <w:t>получился больше</w:t>
+      </w:r>
+      <w:r>
+        <w:rPr>
+          <w:rFonts w:ascii="Times New Roman Cyr" w:hAnsi="Times New Roman Cyr" w:cs="Times New Roman Cyr"/>
+        </w:rPr>
+        <w:t>.</w:t>
+      </w:r>
+      <w:r>
+        <w:rPr>
+          <w:rFonts w:ascii="Times New Roman Cyr" w:hAnsi="Times New Roman Cyr" w:cs="Times New Roman Cyr"/>
+        </w:rPr>
+        <w:t xml:space="preserve"> Но даже с увеличением количества элементов таблицы эффективность падает несущественно</w:t>
+      </w:r>
+    </w:p>
+    <w:p>
+      <w:pPr>
+        <w:spacing w:line="360" w:lineRule="auto"/>
+        <w:jc w:val="both"/>
+        <w:rPr>
+          <w:rFonts w:hint="eastAsia"/>
+          <w:b/>
+          <w:bCs/>
+        </w:rPr>
+      </w:pPr>
+    </w:p>
+    <w:p>
+      <w:pPr>
+        <w:spacing w:line="360" w:lineRule="auto"/>
+        <w:jc w:val="both"/>
+      </w:pPr>
+    </w:p>
+    <w:p>
+      <w:pPr>
+        <w:overflowPunct/>
+      </w:pPr>
+      <w:r>
+        <w:br w:type="page"/>
+      </w:r>
+    </w:p>
+    <w:p>
+      <w:pPr>
+        <w:spacing w:line="360" w:lineRule="auto"/>
+        <w:jc w:val="both"/>
+      </w:pPr>
+    </w:p>
+    <w:p>
+      <w:pPr>
+        <w:pStyle w:val="a3"/>
+        <w:numPr>
+          <w:ilvl w:val="0"/>
+          <w:numId w:val="4"/>
+        </w:numPr>
+        <w:spacing w:line="360" w:lineRule="auto"/>
+        <w:jc w:val="both"/>
+        <w:rPr>
+          <w:b/>
+          <w:bCs/>
+        </w:rPr>
+      </w:pPr>
+      <w:r>
+        <w:rPr>
+          <w:b/>
+          <w:bCs/>
+        </w:rPr>
         <w:t>Ответы на вопросы</w:t>
       </w:r>
     </w:p>
@@ -6492,6 +8111,9 @@
       <w:r>
         <w:t xml:space="preserve"> – Использовать таблицу ключей эффективнее в случае большого количества записей или большого размера памяти, необходимой для хранения каждой записи.</w:t>
       </w:r>
+      <w:r>
+        <w:t xml:space="preserve"> --</w:t>
+      </w:r>
     </w:p>
     <w:p>
       <w:pPr>
@@ -6506,7 +8128,16 @@
         <w:t>Какие способы сортировки предпочтительнее для обработки таблиц и почему?</w:t>
       </w:r>
       <w:r>
-        <w:t xml:space="preserve"> – При сортировке таблиц эффективнее использовать таблицу ключей. При этом быстрая сортировка работает быстрее, чем сортировка вставками.</w:t>
+        <w:t xml:space="preserve"> – При сортировке таблиц эффективнее использовать таблицу ключей. При этом быстрая сортировка работает быстрее, чем сортировка </w:t>
+      </w:r>
+      <w:r>
+        <w:t>шейк</w:t>
+      </w:r>
+      <w:r>
+        <w:t>ер</w:t>
+      </w:r>
+      <w:r>
+        <w:t>.</w:t>
       </w:r>
     </w:p>
     <w:p>
@@ -6547,6 +8178,7 @@
           </w:rPr>
           <w:t>.</w:t>
         </w:r>
+        <w:proofErr w:type="spellStart"/>
         <w:r>
           <w:rPr>
             <w:rStyle w:val="a6"/>
@@ -6554,6 +8186,7 @@
           </w:rPr>
           <w:t>ru</w:t>
         </w:r>
+        <w:proofErr w:type="spellEnd"/>
       </w:hyperlink>
     </w:p>
     <w:p>
@@ -6576,7 +8209,7 @@
 </file>
 
 <file path=word/numbering.xml><?xml version="1.0" encoding="utf-8"?>
-<w:numbering xmlns:wpc="http://schemas.microsoft.com/office/word/2010/wordprocessingCanvas" xmlns:cx="http://schemas.microsoft.com/office/drawing/2014/chartex" xmlns:cx1="http://schemas.microsoft.com/office/drawing/2015/9/8/chartex" xmlns:cx2="http://schemas.microsoft.com/office/drawing/2015/10/21/chartex" xmlns:cx3="http://schemas.microsoft.com/office/drawing/2016/5/9/chartex" xmlns:cx4="http://schemas.microsoft.com/office/drawing/2016/5/10/chartex" xmlns:cx5="http://schemas.microsoft.com/office/drawing/2016/5/11/chartex" xmlns:cx6="http://schemas.microsoft.com/office/drawing/2016/5/12/chartex" xmlns:cx7="http://schemas.microsoft.com/office/drawing/2016/5/13/chartex" xmlns:cx8="http://schemas.microsoft.com/office/drawing/2016/5/14/chartex" xmlns:mc="http://schemas.openxmlformats.org/markup-compatibility/2006" xmlns:aink="http://schemas.microsoft.com/office/drawing/2016/ink" xmlns:am3d="http://schemas.microsoft.com/office/drawing/2017/model3d" xmlns:o="urn:schemas-microsoft-com:office:office" xmlns:r="http://schemas.openxmlformats.org/officeDocument/2006/relationships" xmlns:m="http://schemas.openxmlformats.org/officeDocument/2006/math" xmlns:v="urn:schemas-microsoft-com:vml" xmlns:wp14="http://schemas.microsoft.com/office/word/2010/wordprocessingDrawing" xmlns:wp="http://schemas.openxmlformats.org/drawingml/2006/wordprocessingDrawing" xmlns:w10="urn:schemas-microsoft-com:office:word" xmlns:w="http://schemas.openxmlformats.org/wordprocessingml/2006/main" xmlns:w14="http://schemas.microsoft.com/office/word/2010/wordml" xmlns:w15="http://schemas.microsoft.com/office/word/2012/wordml" xmlns:w16cid="http://schemas.microsoft.com/office/word/2016/wordml/cid" xmlns:w16se="http://schemas.microsoft.com/office/word/2015/wordml/symex" xmlns:wpg="http://schemas.microsoft.com/office/word/2010/wordprocessingGroup" xmlns:wpi="http://schemas.microsoft.com/office/word/2010/wordprocessingInk" xmlns:wne="http://schemas.microsoft.com/office/word/2006/wordml" xmlns:wps="http://schemas.microsoft.com/office/word/2010/wordprocessingShape" mc:Ignorable="w14 w15 w16se w16cid wp14">
+<w:numbering xmlns:wpc="http://schemas.microsoft.com/office/word/2010/wordprocessingCanvas" xmlns:cx="http://schemas.microsoft.com/office/drawing/2014/chartex" xmlns:cx1="http://schemas.microsoft.com/office/drawing/2015/9/8/chartex" xmlns:cx2="http://schemas.microsoft.com/office/drawing/2015/10/21/chartex" xmlns:cx3="http://schemas.microsoft.com/office/drawing/2016/5/9/chartex" xmlns:cx4="http://schemas.microsoft.com/office/drawing/2016/5/10/chartex" xmlns:cx5="http://schemas.microsoft.com/office/drawing/2016/5/11/chartex" xmlns:cx6="http://schemas.microsoft.com/office/drawing/2016/5/12/chartex" xmlns:cx7="http://schemas.microsoft.com/office/drawing/2016/5/13/chartex" xmlns:cx8="http://schemas.microsoft.com/office/drawing/2016/5/14/chartex" xmlns:mc="http://schemas.openxmlformats.org/markup-compatibility/2006" xmlns:aink="http://schemas.microsoft.com/office/drawing/2016/ink" xmlns:am3d="http://schemas.microsoft.com/office/drawing/2017/model3d" xmlns:o="urn:schemas-microsoft-com:office:office" xmlns:r="http://schemas.openxmlformats.org/officeDocument/2006/relationships" xmlns:m="http://schemas.openxmlformats.org/officeDocument/2006/math" xmlns:v="urn:schemas-microsoft-com:vml" xmlns:wp14="http://schemas.microsoft.com/office/word/2010/wordprocessingDrawing" xmlns:wp="http://schemas.openxmlformats.org/drawingml/2006/wordprocessingDrawing" xmlns:w10="urn:schemas-microsoft-com:office:word" xmlns:w="http://schemas.openxmlformats.org/wordprocessingml/2006/main" xmlns:w14="http://schemas.microsoft.com/office/word/2010/wordml" xmlns:w15="http://schemas.microsoft.com/office/word/2012/wordml" xmlns:w16cex="http://schemas.microsoft.com/office/word/2018/wordml/cex" xmlns:w16cid="http://schemas.microsoft.com/office/word/2016/wordml/cid" xmlns:w16="http://schemas.microsoft.com/office/word/2018/wordml" xmlns:w16se="http://schemas.microsoft.com/office/word/2015/wordml/symex" xmlns:wpg="http://schemas.microsoft.com/office/word/2010/wordprocessingGroup" xmlns:wpi="http://schemas.microsoft.com/office/word/2010/wordprocessingInk" xmlns:wne="http://schemas.microsoft.com/office/word/2006/wordml" xmlns:wps="http://schemas.microsoft.com/office/word/2010/wordprocessingShape" mc:Ignorable="w14 w15 w16se w16cid w16 w16cex wp14">
   <w:abstractNum w:abstractNumId="0" w15:restartNumberingAfterBreak="0">
     <w:nsid w:val="011A7D12"/>
     <w:multiLevelType w:val="hybridMultilevel"/>
@@ -6893,6 +8526,95 @@
     </w:lvl>
   </w:abstractNum>
   <w:abstractNum w:abstractNumId="3" w15:restartNumberingAfterBreak="0">
+    <w:nsid w:val="1A6F3BAD"/>
+    <w:multiLevelType w:val="hybridMultilevel"/>
+    <w:tmpl w:val="4BB498FC"/>
+    <w:lvl w:ilvl="0" w:tplc="F28467D2">
+      <w:start w:val="1"/>
+      <w:numFmt w:val="upperRoman"/>
+      <w:lvlText w:val="%1."/>
+      <w:lvlJc w:val="left"/>
+      <w:pPr>
+        <w:ind w:left="1080" w:hanging="720"/>
+      </w:pPr>
+      <w:rPr>
+        <w:rFonts w:hint="default"/>
+      </w:rPr>
+    </w:lvl>
+    <w:lvl w:ilvl="1" w:tplc="04190019" w:tentative="1">
+      <w:start w:val="1"/>
+      <w:numFmt w:val="lowerLetter"/>
+      <w:lvlText w:val="%2."/>
+      <w:lvlJc w:val="left"/>
+      <w:pPr>
+        <w:ind w:left="1440" w:hanging="360"/>
+      </w:pPr>
+    </w:lvl>
+    <w:lvl w:ilvl="2" w:tplc="0419001B" w:tentative="1">
+      <w:start w:val="1"/>
+      <w:numFmt w:val="lowerRoman"/>
+      <w:lvlText w:val="%3."/>
+      <w:lvlJc w:val="right"/>
+      <w:pPr>
+        <w:ind w:left="2160" w:hanging="180"/>
+      </w:pPr>
+    </w:lvl>
+    <w:lvl w:ilvl="3" w:tplc="0419000F" w:tentative="1">
+      <w:start w:val="1"/>
+      <w:numFmt w:val="decimal"/>
+      <w:lvlText w:val="%4."/>
+      <w:lvlJc w:val="left"/>
+      <w:pPr>
+        <w:ind w:left="2880" w:hanging="360"/>
+      </w:pPr>
+    </w:lvl>
+    <w:lvl w:ilvl="4" w:tplc="04190019" w:tentative="1">
+      <w:start w:val="1"/>
+      <w:numFmt w:val="lowerLetter"/>
+      <w:lvlText w:val="%5."/>
+      <w:lvlJc w:val="left"/>
+      <w:pPr>
+        <w:ind w:left="3600" w:hanging="360"/>
+      </w:pPr>
+    </w:lvl>
+    <w:lvl w:ilvl="5" w:tplc="0419001B" w:tentative="1">
+      <w:start w:val="1"/>
+      <w:numFmt w:val="lowerRoman"/>
+      <w:lvlText w:val="%6."/>
+      <w:lvlJc w:val="right"/>
+      <w:pPr>
+        <w:ind w:left="4320" w:hanging="180"/>
+      </w:pPr>
+    </w:lvl>
+    <w:lvl w:ilvl="6" w:tplc="0419000F" w:tentative="1">
+      <w:start w:val="1"/>
+      <w:numFmt w:val="decimal"/>
+      <w:lvlText w:val="%7."/>
+      <w:lvlJc w:val="left"/>
+      <w:pPr>
+        <w:ind w:left="5040" w:hanging="360"/>
+      </w:pPr>
+    </w:lvl>
+    <w:lvl w:ilvl="7" w:tplc="04190019" w:tentative="1">
+      <w:start w:val="1"/>
+      <w:numFmt w:val="lowerLetter"/>
+      <w:lvlText w:val="%8."/>
+      <w:lvlJc w:val="left"/>
+      <w:pPr>
+        <w:ind w:left="5760" w:hanging="360"/>
+      </w:pPr>
+    </w:lvl>
+    <w:lvl w:ilvl="8" w:tplc="0419001B" w:tentative="1">
+      <w:start w:val="1"/>
+      <w:numFmt w:val="lowerRoman"/>
+      <w:lvlText w:val="%9."/>
+      <w:lvlJc w:val="right"/>
+      <w:pPr>
+        <w:ind w:left="6480" w:hanging="180"/>
+      </w:pPr>
+    </w:lvl>
+  </w:abstractNum>
+  <w:abstractNum w:abstractNumId="4" w15:restartNumberingAfterBreak="0">
     <w:nsid w:val="1D0C1B0D"/>
     <w:multiLevelType w:val="hybridMultilevel"/>
     <w:tmpl w:val="0E6A541C"/>
@@ -7005,10 +8727,10 @@
       </w:rPr>
     </w:lvl>
   </w:abstractNum>
-  <w:abstractNum w:abstractNumId="4" w15:restartNumberingAfterBreak="0">
+  <w:abstractNum w:abstractNumId="5" w15:restartNumberingAfterBreak="0">
     <w:nsid w:val="1EE626D9"/>
     <w:multiLevelType w:val="hybridMultilevel"/>
-    <w:tmpl w:val="4BB498FC"/>
+    <w:tmpl w:val="438A5050"/>
     <w:lvl w:ilvl="0" w:tplc="F28467D2">
       <w:start w:val="1"/>
       <w:numFmt w:val="upperRoman"/>
@@ -7094,7 +8816,7 @@
       </w:pPr>
     </w:lvl>
   </w:abstractNum>
-  <w:abstractNum w:abstractNumId="5" w15:restartNumberingAfterBreak="0">
+  <w:abstractNum w:abstractNumId="6" w15:restartNumberingAfterBreak="0">
     <w:nsid w:val="218A6E5C"/>
     <w:multiLevelType w:val="multilevel"/>
     <w:tmpl w:val="299C8F12"/>
@@ -7208,7 +8930,7 @@
       </w:rPr>
     </w:lvl>
   </w:abstractNum>
-  <w:abstractNum w:abstractNumId="6" w15:restartNumberingAfterBreak="0">
+  <w:abstractNum w:abstractNumId="7" w15:restartNumberingAfterBreak="0">
     <w:nsid w:val="27F063D5"/>
     <w:multiLevelType w:val="hybridMultilevel"/>
     <w:tmpl w:val="49F23374"/>
@@ -7297,7 +9019,7 @@
       </w:pPr>
     </w:lvl>
   </w:abstractNum>
-  <w:abstractNum w:abstractNumId="7" w15:restartNumberingAfterBreak="0">
+  <w:abstractNum w:abstractNumId="8" w15:restartNumberingAfterBreak="0">
     <w:nsid w:val="2A4C6578"/>
     <w:multiLevelType w:val="hybridMultilevel"/>
     <w:tmpl w:val="175215D0"/>
@@ -7410,7 +9132,7 @@
       </w:rPr>
     </w:lvl>
   </w:abstractNum>
-  <w:abstractNum w:abstractNumId="8" w15:restartNumberingAfterBreak="0">
+  <w:abstractNum w:abstractNumId="9" w15:restartNumberingAfterBreak="0">
     <w:nsid w:val="2C2826E8"/>
     <w:multiLevelType w:val="hybridMultilevel"/>
     <w:tmpl w:val="2F74D4C2"/>
@@ -7499,7 +9221,7 @@
       </w:pPr>
     </w:lvl>
   </w:abstractNum>
-  <w:abstractNum w:abstractNumId="9" w15:restartNumberingAfterBreak="0">
+  <w:abstractNum w:abstractNumId="10" w15:restartNumberingAfterBreak="0">
     <w:nsid w:val="2C613549"/>
     <w:multiLevelType w:val="hybridMultilevel"/>
     <w:tmpl w:val="D492755C"/>
@@ -7612,7 +9334,7 @@
       </w:rPr>
     </w:lvl>
   </w:abstractNum>
-  <w:abstractNum w:abstractNumId="10" w15:restartNumberingAfterBreak="0">
+  <w:abstractNum w:abstractNumId="11" w15:restartNumberingAfterBreak="0">
     <w:nsid w:val="2F6628F3"/>
     <w:multiLevelType w:val="hybridMultilevel"/>
     <w:tmpl w:val="4FBEAC6A"/>
@@ -7725,7 +9447,7 @@
       </w:rPr>
     </w:lvl>
   </w:abstractNum>
-  <w:abstractNum w:abstractNumId="11" w15:restartNumberingAfterBreak="0">
+  <w:abstractNum w:abstractNumId="12" w15:restartNumberingAfterBreak="0">
     <w:nsid w:val="3EF0499E"/>
     <w:multiLevelType w:val="hybridMultilevel"/>
     <w:tmpl w:val="7EC8216A"/>
@@ -7814,7 +9536,7 @@
       </w:pPr>
     </w:lvl>
   </w:abstractNum>
-  <w:abstractNum w:abstractNumId="12" w15:restartNumberingAfterBreak="0">
+  <w:abstractNum w:abstractNumId="13" w15:restartNumberingAfterBreak="0">
     <w:nsid w:val="596B32C8"/>
     <w:multiLevelType w:val="hybridMultilevel"/>
     <w:tmpl w:val="FCD4E61E"/>
@@ -7927,7 +9649,7 @@
       </w:rPr>
     </w:lvl>
   </w:abstractNum>
-  <w:abstractNum w:abstractNumId="13" w15:restartNumberingAfterBreak="0">
+  <w:abstractNum w:abstractNumId="14" w15:restartNumberingAfterBreak="0">
     <w:nsid w:val="5AB344CB"/>
     <w:multiLevelType w:val="hybridMultilevel"/>
     <w:tmpl w:val="6CA8F2FA"/>
@@ -8016,7 +9738,7 @@
       </w:pPr>
     </w:lvl>
   </w:abstractNum>
-  <w:abstractNum w:abstractNumId="14" w15:restartNumberingAfterBreak="0">
+  <w:abstractNum w:abstractNumId="15" w15:restartNumberingAfterBreak="0">
     <w:nsid w:val="692D240C"/>
     <w:multiLevelType w:val="hybridMultilevel"/>
     <w:tmpl w:val="467C5062"/>
@@ -8102,7 +9824,7 @@
       </w:pPr>
     </w:lvl>
   </w:abstractNum>
-  <w:abstractNum w:abstractNumId="15" w15:restartNumberingAfterBreak="0">
+  <w:abstractNum w:abstractNumId="16" w15:restartNumberingAfterBreak="0">
     <w:nsid w:val="6C722D6D"/>
     <w:multiLevelType w:val="hybridMultilevel"/>
     <w:tmpl w:val="C2745F56"/>
@@ -8191,7 +9913,7 @@
       </w:pPr>
     </w:lvl>
   </w:abstractNum>
-  <w:abstractNum w:abstractNumId="16" w15:restartNumberingAfterBreak="0">
+  <w:abstractNum w:abstractNumId="17" w15:restartNumberingAfterBreak="0">
     <w:nsid w:val="6E34001D"/>
     <w:multiLevelType w:val="hybridMultilevel"/>
     <w:tmpl w:val="1DD60D9C"/>
@@ -8304,7 +10026,7 @@
       </w:rPr>
     </w:lvl>
   </w:abstractNum>
-  <w:abstractNum w:abstractNumId="17" w15:restartNumberingAfterBreak="0">
+  <w:abstractNum w:abstractNumId="18" w15:restartNumberingAfterBreak="0">
     <w:nsid w:val="71F179E3"/>
     <w:multiLevelType w:val="hybridMultilevel"/>
     <w:tmpl w:val="84F4E516"/>
@@ -8393,7 +10115,7 @@
       </w:pPr>
     </w:lvl>
   </w:abstractNum>
-  <w:abstractNum w:abstractNumId="18" w15:restartNumberingAfterBreak="0">
+  <w:abstractNum w:abstractNumId="19" w15:restartNumberingAfterBreak="0">
     <w:nsid w:val="7CC151EB"/>
     <w:multiLevelType w:val="hybridMultilevel"/>
     <w:tmpl w:val="B85ADC78"/>
@@ -8483,73 +10205,76 @@
     </w:lvl>
   </w:abstractNum>
   <w:num w:numId="1">
-    <w:abstractNumId w:val="6"/>
+    <w:abstractNumId w:val="7"/>
   </w:num>
   <w:num w:numId="2">
-    <w:abstractNumId w:val="10"/>
+    <w:abstractNumId w:val="11"/>
   </w:num>
   <w:num w:numId="3">
+    <w:abstractNumId w:val="19"/>
+  </w:num>
+  <w:num w:numId="4">
+    <w:abstractNumId w:val="5"/>
+  </w:num>
+  <w:num w:numId="5">
+    <w:abstractNumId w:val="14"/>
+  </w:num>
+  <w:num w:numId="6">
     <w:abstractNumId w:val="18"/>
   </w:num>
-  <w:num w:numId="4">
-    <w:abstractNumId w:val="4"/>
-  </w:num>
-  <w:num w:numId="5">
-    <w:abstractNumId w:val="13"/>
-  </w:num>
-  <w:num w:numId="6">
-    <w:abstractNumId w:val="17"/>
-  </w:num>
   <w:num w:numId="7">
-    <w:abstractNumId w:val="7"/>
+    <w:abstractNumId w:val="8"/>
   </w:num>
   <w:num w:numId="8">
     <w:abstractNumId w:val="0"/>
   </w:num>
   <w:num w:numId="9">
-    <w:abstractNumId w:val="11"/>
+    <w:abstractNumId w:val="12"/>
   </w:num>
   <w:num w:numId="10">
-    <w:abstractNumId w:val="3"/>
+    <w:abstractNumId w:val="4"/>
   </w:num>
   <w:num w:numId="11">
-    <w:abstractNumId w:val="16"/>
+    <w:abstractNumId w:val="17"/>
   </w:num>
   <w:num w:numId="12">
     <w:abstractNumId w:val="1"/>
   </w:num>
   <w:num w:numId="13">
-    <w:abstractNumId w:val="15"/>
+    <w:abstractNumId w:val="16"/>
   </w:num>
   <w:num w:numId="14">
     <w:abstractNumId w:val="2"/>
   </w:num>
   <w:num w:numId="15">
-    <w:abstractNumId w:val="14"/>
+    <w:abstractNumId w:val="15"/>
   </w:num>
   <w:num w:numId="16">
-    <w:abstractNumId w:val="8"/>
+    <w:abstractNumId w:val="9"/>
   </w:num>
   <w:num w:numId="17">
-    <w:abstractNumId w:val="9"/>
+    <w:abstractNumId w:val="10"/>
   </w:num>
   <w:num w:numId="18">
-    <w:abstractNumId w:val="12"/>
+    <w:abstractNumId w:val="13"/>
   </w:num>
   <w:num w:numId="19">
-    <w:abstractNumId w:val="5"/>
+    <w:abstractNumId w:val="6"/>
   </w:num>
   <w:num w:numId="20">
-    <w:abstractNumId w:val="5"/>
+    <w:abstractNumId w:val="6"/>
     <w:lvlOverride w:ilvl="0">
       <w:startOverride w:val="1"/>
     </w:lvlOverride>
+  </w:num>
+  <w:num w:numId="21">
+    <w:abstractNumId w:val="3"/>
   </w:num>
 </w:numbering>
 </file>
 
 <file path=word/styles.xml><?xml version="1.0" encoding="utf-8"?>
-<w:styles xmlns:mc="http://schemas.openxmlformats.org/markup-compatibility/2006" xmlns:r="http://schemas.openxmlformats.org/officeDocument/2006/relationships" xmlns:w="http://schemas.openxmlformats.org/wordprocessingml/2006/main" xmlns:w14="http://schemas.microsoft.com/office/word/2010/wordml" xmlns:w15="http://schemas.microsoft.com/office/word/2012/wordml" xmlns:w16cid="http://schemas.microsoft.com/office/word/2016/wordml/cid" xmlns:w16se="http://schemas.microsoft.com/office/word/2015/wordml/symex" mc:Ignorable="w14 w15 w16se w16cid">
+<w:styles xmlns:mc="http://schemas.openxmlformats.org/markup-compatibility/2006" xmlns:r="http://schemas.openxmlformats.org/officeDocument/2006/relationships" xmlns:w="http://schemas.openxmlformats.org/wordprocessingml/2006/main" xmlns:w14="http://schemas.microsoft.com/office/word/2010/wordml" xmlns:w15="http://schemas.microsoft.com/office/word/2012/wordml" xmlns:w16cex="http://schemas.microsoft.com/office/word/2018/wordml/cex" xmlns:w16cid="http://schemas.microsoft.com/office/word/2016/wordml/cid" xmlns:w16="http://schemas.microsoft.com/office/word/2018/wordml" xmlns:w16se="http://schemas.microsoft.com/office/word/2015/wordml/symex" mc:Ignorable="w14 w15 w16se w16cid w16 w16cex">
   <w:docDefaults>
     <w:rPrDefault>
       <w:rPr>
@@ -9072,6 +10797,14 @@
       <w:lang w:eastAsia="zh-CN" w:bidi="hi-IN"/>
     </w:rPr>
   </w:style>
+  <w:style w:type="paragraph" w:customStyle="1" w:styleId="TableContents">
+    <w:name w:val="Table Contents"/>
+    <w:basedOn w:val="Standard"/>
+    <w:rsid w:val="000C77FA"/>
+    <w:pPr>
+      <w:suppressLineNumbers/>
+    </w:pPr>
+  </w:style>
 </w:styles>
 </file>
 

</xml_diff>